<commit_message>
profile and url addong.
</commit_message>
<xml_diff>
--- a/documentations/Report.docx
+++ b/documentations/Report.docx
@@ -10540,7 +10540,7 @@
           </mc:Choice>
           <mc:Fallback>
             <w:pict>
-              <v:shapetype w14:anchorId="44C58B2E" id="_x0000_t32" coordsize="21600,21600" o:spt="32" o:oned="t" path="m,l21600,21600e" filled="f">
+              <v:shapetype w14:anchorId="27EBC330" id="_x0000_t32" coordsize="21600,21600" o:spt="32" o:oned="t" path="m,l21600,21600e" filled="f">
                 <v:path arrowok="t" fillok="f" o:connecttype="none"/>
                 <o:lock v:ext="edit" shapetype="t"/>
               </v:shapetype>
@@ -10745,7 +10745,7 @@
           </mc:Choice>
           <mc:Fallback>
             <w:pict>
-              <v:oval w14:anchorId="5ED8017B" id="Oval 9" o:spid="_x0000_s1026" style="position:absolute;margin-left:201.7pt;margin-top:1.7pt;width:137.3pt;height:131.4pt;z-index:251735040;visibility:visible;mso-wrap-style:square;mso-wrap-distance-left:9pt;mso-wrap-distance-top:0;mso-wrap-distance-right:9pt;mso-wrap-distance-bottom:0;mso-position-horizontal:absolute;mso-position-horizontal-relative:text;mso-position-vertical:absolute;mso-position-vertical-relative:text;v-text-anchor:middle" o:gfxdata="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" fillcolor="white [3201]" strokecolor="black [3200]" strokeweight="1pt">
+              <v:oval w14:anchorId="10FCA3E3" id="Oval 9" o:spid="_x0000_s1026" style="position:absolute;margin-left:201.7pt;margin-top:1.7pt;width:137.3pt;height:131.4pt;z-index:251735040;visibility:visible;mso-wrap-style:square;mso-wrap-distance-left:9pt;mso-wrap-distance-top:0;mso-wrap-distance-right:9pt;mso-wrap-distance-bottom:0;mso-position-horizontal:absolute;mso-position-horizontal-relative:text;mso-position-vertical:absolute;mso-position-vertical-relative:text;v-text-anchor:middle" o:gfxdata="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" fillcolor="white [3201]" strokecolor="black [3200]" strokeweight="1pt">
                 <v:stroke joinstyle="miter"/>
               </v:oval>
             </w:pict>
@@ -11090,7 +11090,7 @@
           </mc:Choice>
           <mc:Fallback>
             <w:pict>
-              <v:shape w14:anchorId="11A639B9" id="Straight Arrow Connector 14" o:spid="_x0000_s1026" type="#_x0000_t32" style="position:absolute;margin-left:343.25pt;margin-top:19.75pt;width:88.75pt;height:0;z-index:251738112;visibility:visible;mso-wrap-style:square;mso-width-percent:0;mso-wrap-distance-left:9pt;mso-wrap-distance-top:0;mso-wrap-distance-right:9pt;mso-wrap-distance-bottom:0;mso-position-horizontal:absolute;mso-position-horizontal-relative:text;mso-position-vertical:absolute;mso-position-vertical-relative:text;mso-width-percent:0;mso-width-relative:margin" o:gfxdata="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" strokecolor="black [3200]" strokeweight=".5pt">
+              <v:shape w14:anchorId="54FA6E86" id="Straight Arrow Connector 14" o:spid="_x0000_s1026" type="#_x0000_t32" style="position:absolute;margin-left:343.25pt;margin-top:19.75pt;width:88.75pt;height:0;z-index:251738112;visibility:visible;mso-wrap-style:square;mso-width-percent:0;mso-wrap-distance-left:9pt;mso-wrap-distance-top:0;mso-wrap-distance-right:9pt;mso-wrap-distance-bottom:0;mso-position-horizontal:absolute;mso-position-horizontal-relative:text;mso-position-vertical:absolute;mso-position-vertical-relative:text;mso-width-percent:0;mso-width-relative:margin" o:gfxdata="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" strokecolor="black [3200]" strokeweight=".5pt">
                 <v:stroke startarrow="open" endarrow="open" joinstyle="miter"/>
               </v:shape>
             </w:pict>
@@ -11166,7 +11166,7 @@
           </mc:Choice>
           <mc:Fallback>
             <w:pict>
-              <v:shape w14:anchorId="3011D0B5" id="Straight Arrow Connector 10" o:spid="_x0000_s1026" type="#_x0000_t32" style="position:absolute;margin-left:112.2pt;margin-top:.6pt;width:89.6pt;height:0;z-index:251736064;visibility:visible;mso-wrap-style:square;mso-width-percent:0;mso-height-percent:0;mso-wrap-distance-left:9pt;mso-wrap-distance-top:0;mso-wrap-distance-right:9pt;mso-wrap-distance-bottom:0;mso-position-horizontal:absolute;mso-position-horizontal-relative:text;mso-position-vertical:absolute;mso-position-vertical-relative:text;mso-width-percent:0;mso-height-percent:0;mso-width-relative:margin;mso-height-relative:margin" o:gfxdata="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" strokecolor="black [3200]" strokeweight=".5pt">
+              <v:shape w14:anchorId="7292613E" id="Straight Arrow Connector 10" o:spid="_x0000_s1026" type="#_x0000_t32" style="position:absolute;margin-left:112.2pt;margin-top:.6pt;width:89.6pt;height:0;z-index:251736064;visibility:visible;mso-wrap-style:square;mso-width-percent:0;mso-height-percent:0;mso-wrap-distance-left:9pt;mso-wrap-distance-top:0;mso-wrap-distance-right:9pt;mso-wrap-distance-bottom:0;mso-position-horizontal:absolute;mso-position-horizontal-relative:text;mso-position-vertical:absolute;mso-position-vertical-relative:text;mso-width-percent:0;mso-height-percent:0;mso-width-relative:margin;mso-height-relative:margin" o:gfxdata="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" strokecolor="black [3200]" strokeweight=".5pt">
                 <v:stroke startarrow="open" endarrow="open" joinstyle="miter"/>
               </v:shape>
             </w:pict>
@@ -11238,7 +11238,7 @@
           </mc:Choice>
           <mc:Fallback>
             <w:pict>
-              <v:shape w14:anchorId="28C50B11" id="Straight Arrow Connector 18" o:spid="_x0000_s1026" type="#_x0000_t32" style="position:absolute;margin-left:269.4pt;margin-top:3.45pt;width:.8pt;height:81.2pt;z-index:251739136;visibility:visible;mso-wrap-style:square;mso-wrap-distance-left:9pt;mso-wrap-distance-top:0;mso-wrap-distance-right:9pt;mso-wrap-distance-bottom:0;mso-position-horizontal:absolute;mso-position-horizontal-relative:text;mso-position-vertical:absolute;mso-position-vertical-relative:text" o:gfxdata="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" strokecolor="black [3200]" strokeweight=".5pt">
+              <v:shape w14:anchorId="6386ACD5" id="Straight Arrow Connector 18" o:spid="_x0000_s1026" type="#_x0000_t32" style="position:absolute;margin-left:269.4pt;margin-top:3.45pt;width:.8pt;height:81.2pt;z-index:251739136;visibility:visible;mso-wrap-style:square;mso-wrap-distance-left:9pt;mso-wrap-distance-top:0;mso-wrap-distance-right:9pt;mso-wrap-distance-bottom:0;mso-position-horizontal:absolute;mso-position-horizontal-relative:text;mso-position-vertical:absolute;mso-position-vertical-relative:text" o:gfxdata="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" strokecolor="black [3200]" strokeweight=".5pt">
                 <v:stroke startarrow="open" endarrow="open" joinstyle="miter"/>
               </v:shape>
             </w:pict>
@@ -11655,7 +11655,7 @@
           </mc:Choice>
           <mc:Fallback>
             <w:pict>
-              <v:shape w14:anchorId="4BD20603" id="Straight Arrow Connector 16" o:spid="_x0000_s1026" type="#_x0000_t32" style="position:absolute;margin-left:84.6pt;margin-top:6pt;width:0;height:33.65pt;z-index:251756544;visibility:visible;mso-wrap-style:square;mso-width-percent:0;mso-height-percent:0;mso-wrap-distance-left:9pt;mso-wrap-distance-top:0;mso-wrap-distance-right:9pt;mso-wrap-distance-bottom:0;mso-position-horizontal:absolute;mso-position-horizontal-relative:text;mso-position-vertical:absolute;mso-position-vertical-relative:text;mso-width-percent:0;mso-height-percent:0;mso-width-relative:margin;mso-height-relative:margin" o:gfxdata="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" strokecolor="black [3200]" strokeweight=".5pt">
+              <v:shape w14:anchorId="52682846" id="Straight Arrow Connector 16" o:spid="_x0000_s1026" type="#_x0000_t32" style="position:absolute;margin-left:84.6pt;margin-top:6pt;width:0;height:33.65pt;z-index:251756544;visibility:visible;mso-wrap-style:square;mso-width-percent:0;mso-height-percent:0;mso-wrap-distance-left:9pt;mso-wrap-distance-top:0;mso-wrap-distance-right:9pt;mso-wrap-distance-bottom:0;mso-position-horizontal:absolute;mso-position-horizontal-relative:text;mso-position-vertical:absolute;mso-position-vertical-relative:text;mso-width-percent:0;mso-height-percent:0;mso-width-relative:margin;mso-height-relative:margin" o:gfxdata="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" strokecolor="black [3200]" strokeweight=".5pt">
                 <v:stroke endarrow="open" joinstyle="miter"/>
               </v:shape>
             </w:pict>
@@ -12023,7 +12023,7 @@
           </mc:Choice>
           <mc:Fallback>
             <w:pict>
-              <v:line w14:anchorId="4FB91BA7" id="Straight Connector 290" o:spid="_x0000_s1026" style="position:absolute;z-index:251778048;visibility:visible;mso-wrap-style:square;mso-wrap-distance-left:9pt;mso-wrap-distance-top:0;mso-wrap-distance-right:9pt;mso-wrap-distance-bottom:0;mso-position-horizontal:absolute;mso-position-horizontal-relative:text;mso-position-vertical:absolute;mso-position-vertical-relative:text" from="310.45pt,20.75pt" to="363.7pt,20.75pt" o:gfxdata="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" strokecolor="black [3200]" strokeweight=".5pt">
+              <v:line w14:anchorId="0721707B" id="Straight Connector 290" o:spid="_x0000_s1026" style="position:absolute;z-index:251778048;visibility:visible;mso-wrap-style:square;mso-wrap-distance-left:9pt;mso-wrap-distance-top:0;mso-wrap-distance-right:9pt;mso-wrap-distance-bottom:0;mso-position-horizontal:absolute;mso-position-horizontal-relative:text;mso-position-vertical:absolute;mso-position-vertical-relative:text" from="310.45pt,20.75pt" to="363.7pt,20.75pt" o:gfxdata="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" strokecolor="black [3200]" strokeweight=".5pt">
                 <v:stroke endarrow="block" joinstyle="miter"/>
               </v:line>
             </w:pict>
@@ -12212,7 +12212,7 @@
           </mc:Choice>
           <mc:Fallback>
             <w:pict>
-              <v:line w14:anchorId="68D092CF" id="Straight Connector 291" o:spid="_x0000_s1026" style="position:absolute;flip:x;z-index:251780096;visibility:visible;mso-wrap-style:square;mso-wrap-distance-left:9pt;mso-wrap-distance-top:0;mso-wrap-distance-right:9pt;mso-wrap-distance-bottom:0;mso-position-horizontal:absolute;mso-position-horizontal-relative:text;mso-position-vertical:absolute;mso-position-vertical-relative:text" from="309.15pt,15.9pt" to="362.4pt,15.9pt" o:gfxdata="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" strokecolor="black [3200]" strokeweight=".5pt">
+              <v:line w14:anchorId="0124FADD" id="Straight Connector 291" o:spid="_x0000_s1026" style="position:absolute;flip:x;z-index:251780096;visibility:visible;mso-wrap-style:square;mso-wrap-distance-left:9pt;mso-wrap-distance-top:0;mso-wrap-distance-right:9pt;mso-wrap-distance-bottom:0;mso-position-horizontal:absolute;mso-position-horizontal-relative:text;mso-position-vertical:absolute;mso-position-vertical-relative:text" from="309.15pt,15.9pt" to="362.4pt,15.9pt" o:gfxdata="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" strokecolor="black [3200]" strokeweight=".5pt">
                 <v:stroke endarrow="block" joinstyle="miter"/>
               </v:line>
             </w:pict>
@@ -12285,7 +12285,7 @@
           </mc:Choice>
           <mc:Fallback>
             <w:pict>
-              <v:shape w14:anchorId="2541B481" id="Straight Arrow Connector 702" o:spid="_x0000_s1026" type="#_x0000_t32" style="position:absolute;margin-left:141.65pt;margin-top:10.45pt;width:38.3pt;height:0;z-index:251777024;visibility:visible;mso-wrap-style:square;mso-width-percent:0;mso-height-percent:0;mso-wrap-distance-left:9pt;mso-wrap-distance-top:0;mso-wrap-distance-right:9pt;mso-wrap-distance-bottom:0;mso-position-horizontal:absolute;mso-position-horizontal-relative:text;mso-position-vertical:absolute;mso-position-vertical-relative:text;mso-width-percent:0;mso-height-percent:0;mso-width-relative:margin;mso-height-relative:margin" o:gfxdata="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" strokecolor="black [3200]" strokeweight=".5pt">
+              <v:shape w14:anchorId="0382F7DE" id="Straight Arrow Connector 702" o:spid="_x0000_s1026" type="#_x0000_t32" style="position:absolute;margin-left:141.65pt;margin-top:10.45pt;width:38.3pt;height:0;z-index:251777024;visibility:visible;mso-wrap-style:square;mso-width-percent:0;mso-height-percent:0;mso-wrap-distance-left:9pt;mso-wrap-distance-top:0;mso-wrap-distance-right:9pt;mso-wrap-distance-bottom:0;mso-position-horizontal:absolute;mso-position-horizontal-relative:text;mso-position-vertical:absolute;mso-position-vertical-relative:text;mso-width-percent:0;mso-height-percent:0;mso-width-relative:margin;mso-height-relative:margin" o:gfxdata="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" strokecolor="black [3200]" strokeweight=".5pt">
                 <v:stroke endarrow="open" joinstyle="miter"/>
               </v:shape>
             </w:pict>
@@ -12357,7 +12357,7 @@
           </mc:Choice>
           <mc:Fallback>
             <w:pict>
-              <v:shapetype w14:anchorId="358F84A1" id="_x0000_t34" coordsize="21600,21600" o:spt="34" o:oned="t" adj="10800" path="m,l@0,0@0,21600,21600,21600e" filled="f">
+              <v:shapetype w14:anchorId="7FC1888C" id="_x0000_t34" coordsize="21600,21600" o:spt="34" o:oned="t" adj="10800" path="m,l@0,0@0,21600,21600,21600e" filled="f">
                 <v:stroke joinstyle="miter"/>
                 <v:formulas>
                   <v:f eqn="val #0"/>
@@ -12437,7 +12437,7 @@
           </mc:Choice>
           <mc:Fallback>
             <w:pict>
-              <v:shape w14:anchorId="1793960E" id="Elbow Connector 700" o:spid="_x0000_s1026" type="#_x0000_t34" style="position:absolute;margin-left:75.25pt;margin-top:17.8pt;width:109.4pt;height:191.7pt;z-index:251773952;visibility:visible;mso-wrap-style:square;mso-wrap-distance-left:9pt;mso-wrap-distance-top:0;mso-wrap-distance-right:9pt;mso-wrap-distance-bottom:0;mso-position-horizontal:absolute;mso-position-horizontal-relative:text;mso-position-vertical:absolute;mso-position-vertical-relative:text" o:gfxdata="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" adj="-93" strokecolor="black [3200]" strokeweight=".5pt">
+              <v:shape w14:anchorId="6FC56617" id="Elbow Connector 700" o:spid="_x0000_s1026" type="#_x0000_t34" style="position:absolute;margin-left:75.25pt;margin-top:17.8pt;width:109.4pt;height:191.7pt;z-index:251773952;visibility:visible;mso-wrap-style:square;mso-wrap-distance-left:9pt;mso-wrap-distance-top:0;mso-wrap-distance-right:9pt;mso-wrap-distance-bottom:0;mso-position-horizontal:absolute;mso-position-horizontal-relative:text;mso-position-vertical:absolute;mso-position-vertical-relative:text" o:gfxdata="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" adj="-93" strokecolor="black [3200]" strokeweight=".5pt">
                 <v:stroke endarrow="open"/>
               </v:shape>
             </w:pict>
@@ -12506,7 +12506,7 @@
           </mc:Choice>
           <mc:Fallback>
             <w:pict>
-              <v:shape w14:anchorId="312A7725" id="Elbow Connector 698" o:spid="_x0000_s1026" type="#_x0000_t34" style="position:absolute;margin-left:84.6pt;margin-top:17.85pt;width:100pt;height:72.95pt;z-index:251771904;visibility:visible;mso-wrap-style:square;mso-wrap-distance-left:9pt;mso-wrap-distance-top:0;mso-wrap-distance-right:9pt;mso-wrap-distance-bottom:0;mso-position-horizontal:absolute;mso-position-horizontal-relative:text;mso-position-vertical:absolute;mso-position-vertical-relative:text" o:gfxdata="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" adj="-106" strokecolor="black [3200]" strokeweight=".5pt">
+              <v:shape w14:anchorId="61BD33FD" id="Elbow Connector 698" o:spid="_x0000_s1026" type="#_x0000_t34" style="position:absolute;margin-left:84.6pt;margin-top:17.85pt;width:100pt;height:72.95pt;z-index:251771904;visibility:visible;mso-wrap-style:square;mso-wrap-distance-left:9pt;mso-wrap-distance-top:0;mso-wrap-distance-right:9pt;mso-wrap-distance-bottom:0;mso-position-horizontal:absolute;mso-position-horizontal-relative:text;mso-position-vertical:absolute;mso-position-vertical-relative:text" o:gfxdata="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" adj="-106" strokecolor="black [3200]" strokeweight=".5pt">
                 <v:stroke endarrow="open"/>
               </v:shape>
             </w:pict>
@@ -12706,7 +12706,7 @@
           </mc:Choice>
           <mc:Fallback>
             <w:pict>
-              <v:line w14:anchorId="042A6C93" id="Straight Connector 292" o:spid="_x0000_s1026" style="position:absolute;z-index:251782144;visibility:visible;mso-wrap-style:square;mso-wrap-distance-left:9pt;mso-wrap-distance-top:0;mso-wrap-distance-right:9pt;mso-wrap-distance-bottom:0;mso-position-horizontal:absolute;mso-position-horizontal-relative:text;mso-position-vertical:absolute;mso-position-vertical-relative:text" from="318.65pt,15.35pt" to="371.9pt,15.35pt" o:gfxdata="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" strokecolor="black [3200]" strokeweight=".5pt">
+              <v:line w14:anchorId="5B64065C" id="Straight Connector 292" o:spid="_x0000_s1026" style="position:absolute;z-index:251782144;visibility:visible;mso-wrap-style:square;mso-wrap-distance-left:9pt;mso-wrap-distance-top:0;mso-wrap-distance-right:9pt;mso-wrap-distance-bottom:0;mso-position-horizontal:absolute;mso-position-horizontal-relative:text;mso-position-vertical:absolute;mso-position-vertical-relative:text" from="318.65pt,15.35pt" to="371.9pt,15.35pt" o:gfxdata="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" strokecolor="black [3200]" strokeweight=".5pt">
                 <v:stroke endarrow="block" joinstyle="miter"/>
               </v:line>
             </w:pict>
@@ -12895,7 +12895,7 @@
           </mc:Choice>
           <mc:Fallback>
             <w:pict>
-              <v:line w14:anchorId="3C560DA7" id="Straight Connector 293" o:spid="_x0000_s1026" style="position:absolute;flip:x;z-index:251783168;visibility:visible;mso-wrap-style:square;mso-wrap-distance-left:9pt;mso-wrap-distance-top:0;mso-wrap-distance-right:9pt;mso-wrap-distance-bottom:0;mso-position-horizontal:absolute;mso-position-horizontal-relative:text;mso-position-vertical:absolute;mso-position-vertical-relative:text" from="317.35pt,10.5pt" to="370.6pt,10.5pt" o:gfxdata="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" strokecolor="black [3200]" strokeweight=".5pt">
+              <v:line w14:anchorId="1F4ED8DC" id="Straight Connector 293" o:spid="_x0000_s1026" style="position:absolute;flip:x;z-index:251783168;visibility:visible;mso-wrap-style:square;mso-wrap-distance-left:9pt;mso-wrap-distance-top:0;mso-wrap-distance-right:9pt;mso-wrap-distance-bottom:0;mso-position-horizontal:absolute;mso-position-horizontal-relative:text;mso-position-vertical:absolute;mso-position-vertical-relative:text" from="317.35pt,10.5pt" to="370.6pt,10.5pt" o:gfxdata="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" strokecolor="black [3200]" strokeweight=".5pt">
                 <v:stroke endarrow="block" joinstyle="miter"/>
               </v:line>
             </w:pict>
@@ -13218,7 +13218,7 @@
           </mc:Choice>
           <mc:Fallback>
             <w:pict>
-              <v:line w14:anchorId="28F68F26" id="Straight Connector 300" o:spid="_x0000_s1026" style="position:absolute;z-index:251796480;visibility:visible;mso-wrap-style:square;mso-wrap-distance-left:9pt;mso-wrap-distance-top:0;mso-wrap-distance-right:9pt;mso-wrap-distance-bottom:0;mso-position-horizontal:absolute;mso-position-horizontal-relative:text;mso-position-vertical:absolute;mso-position-vertical-relative:text" from="319.3pt,124.8pt" to="372.55pt,124.8pt" o:gfxdata="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" strokecolor="black [3200]" strokeweight=".5pt">
+              <v:line w14:anchorId="3B5450F6" id="Straight Connector 300" o:spid="_x0000_s1026" style="position:absolute;z-index:251796480;visibility:visible;mso-wrap-style:square;mso-wrap-distance-left:9pt;mso-wrap-distance-top:0;mso-wrap-distance-right:9pt;mso-wrap-distance-bottom:0;mso-position-horizontal:absolute;mso-position-horizontal-relative:text;mso-position-vertical:absolute;mso-position-vertical-relative:text" from="319.3pt,124.8pt" to="372.55pt,124.8pt" o:gfxdata="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" strokecolor="black [3200]" strokeweight=".5pt">
                 <v:stroke endarrow="block" joinstyle="miter"/>
               </v:line>
             </w:pict>
@@ -13285,7 +13285,7 @@
           </mc:Choice>
           <mc:Fallback>
             <w:pict>
-              <v:line w14:anchorId="023F088E" id="Straight Connector 294" o:spid="_x0000_s1026" style="position:absolute;z-index:251785216;visibility:visible;mso-wrap-style:square;mso-wrap-distance-left:9pt;mso-wrap-distance-top:0;mso-wrap-distance-right:9pt;mso-wrap-distance-bottom:0;mso-position-horizontal:absolute;mso-position-horizontal-relative:text;mso-position-vertical:absolute;mso-position-vertical-relative:text" from="318.7pt,1.2pt" to="371.95pt,1.2pt" o:gfxdata="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" strokecolor="black [3200]" strokeweight=".5pt">
+              <v:line w14:anchorId="142864F6" id="Straight Connector 294" o:spid="_x0000_s1026" style="position:absolute;z-index:251785216;visibility:visible;mso-wrap-style:square;mso-wrap-distance-left:9pt;mso-wrap-distance-top:0;mso-wrap-distance-right:9pt;mso-wrap-distance-bottom:0;mso-position-horizontal:absolute;mso-position-horizontal-relative:text;mso-position-vertical:absolute;mso-position-vertical-relative:text" from="318.7pt,1.2pt" to="371.95pt,1.2pt" o:gfxdata="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" strokecolor="black [3200]" strokeweight=".5pt">
                 <v:stroke endarrow="block" joinstyle="miter"/>
               </v:line>
             </w:pict>
@@ -13352,7 +13352,7 @@
           </mc:Choice>
           <mc:Fallback>
             <w:pict>
-              <v:line w14:anchorId="07986F9E" id="Straight Connector 295" o:spid="_x0000_s1026" style="position:absolute;flip:x;z-index:251786240;visibility:visible;mso-wrap-style:square;mso-wrap-distance-left:9pt;mso-wrap-distance-top:0;mso-wrap-distance-right:9pt;mso-wrap-distance-bottom:0;mso-position-horizontal:absolute;mso-position-horizontal-relative:text;mso-position-vertical:absolute;mso-position-vertical-relative:text" from="317.45pt,18.8pt" to="370.7pt,18.8pt" o:gfxdata="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" strokecolor="black [3200]" strokeweight=".5pt">
+              <v:line w14:anchorId="2DAEFB4B" id="Straight Connector 295" o:spid="_x0000_s1026" style="position:absolute;flip:x;z-index:251786240;visibility:visible;mso-wrap-style:square;mso-wrap-distance-left:9pt;mso-wrap-distance-top:0;mso-wrap-distance-right:9pt;mso-wrap-distance-bottom:0;mso-position-horizontal:absolute;mso-position-horizontal-relative:text;mso-position-vertical:absolute;mso-position-vertical-relative:text" from="317.45pt,18.8pt" to="370.7pt,18.8pt" o:gfxdata="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" strokecolor="black [3200]" strokeweight=".5pt">
                 <v:stroke endarrow="block" joinstyle="miter"/>
               </v:line>
             </w:pict>
@@ -13676,7 +13676,7 @@
           </mc:Choice>
           <mc:Fallback>
             <w:pict>
-              <v:line w14:anchorId="6215607B" id="Straight Connector 301" o:spid="_x0000_s1026" style="position:absolute;flip:x;z-index:251797504;visibility:visible;mso-wrap-style:square;mso-wrap-distance-left:9pt;mso-wrap-distance-top:0;mso-wrap-distance-right:9pt;mso-wrap-distance-bottom:0;mso-position-horizontal:absolute;mso-position-horizontal-relative:text;mso-position-vertical:absolute;mso-position-vertical-relative:text" from="318.05pt,7.45pt" to="371.3pt,7.45pt" o:gfxdata="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" strokecolor="black [3200]" strokeweight=".5pt">
+              <v:line w14:anchorId="4476E7D2" id="Straight Connector 301" o:spid="_x0000_s1026" style="position:absolute;flip:x;z-index:251797504;visibility:visible;mso-wrap-style:square;mso-wrap-distance-left:9pt;mso-wrap-distance-top:0;mso-wrap-distance-right:9pt;mso-wrap-distance-bottom:0;mso-position-horizontal:absolute;mso-position-horizontal-relative:text;mso-position-vertical:absolute;mso-position-vertical-relative:text" from="318.05pt,7.45pt" to="371.3pt,7.45pt" o:gfxdata="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" strokecolor="black [3200]" strokeweight=".5pt">
                 <v:stroke endarrow="block" joinstyle="miter"/>
               </v:line>
             </w:pict>
@@ -13944,7 +13944,7 @@
           </mc:Choice>
           <mc:Fallback>
             <w:pict>
-              <v:shapetype w14:anchorId="1C68E2E2" id="_x0000_t96" coordsize="21600,21600" o:spt="96" adj="17520" path="m10800,qx,10800,10800,21600,21600,10800,10800,xem7340,6445qx6215,7570,7340,8695,8465,7570,7340,6445xnfem14260,6445qx13135,7570,14260,8695,15385,7570,14260,6445xnfem4960@0c8853@3,12747@3,16640@0nfe">
+              <v:shapetype w14:anchorId="25B1E933" id="_x0000_t96" coordsize="21600,21600" o:spt="96" adj="17520" path="m10800,qx,10800,10800,21600,21600,10800,10800,xem7340,6445qx6215,7570,7340,8695,8465,7570,7340,6445xnfem14260,6445qx13135,7570,14260,8695,15385,7570,14260,6445xnfem4960@0c8853@3,12747@3,16640@0nfe">
                 <v:formulas>
                   <v:f eqn="sum 33030 0 #0"/>
                   <v:f eqn="prod #0 4 3"/>
@@ -14036,7 +14036,7 @@
           </mc:Choice>
           <mc:Fallback>
             <w:pict>
-              <v:line w14:anchorId="5E39BE88" id="Straight Connector 315" o:spid="_x0000_s1026" style="position:absolute;z-index:251799552;visibility:visible;mso-wrap-style:square;mso-width-percent:0;mso-height-percent:0;mso-wrap-distance-left:9pt;mso-wrap-distance-top:0;mso-wrap-distance-right:9pt;mso-wrap-distance-bottom:0;mso-position-horizontal:absolute;mso-position-horizontal-relative:text;mso-position-vertical:absolute;mso-position-vertical-relative:text;mso-width-percent:0;mso-height-percent:0;mso-width-relative:margin;mso-height-relative:margin" from="264.75pt,8.3pt" to="264.75pt,324.75pt" o:gfxdata="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" strokecolor="black [3200]" strokeweight="8pt">
+              <v:line w14:anchorId="6C09AE85" id="Straight Connector 315" o:spid="_x0000_s1026" style="position:absolute;z-index:251799552;visibility:visible;mso-wrap-style:square;mso-width-percent:0;mso-height-percent:0;mso-wrap-distance-left:9pt;mso-wrap-distance-top:0;mso-wrap-distance-right:9pt;mso-wrap-distance-bottom:0;mso-position-horizontal:absolute;mso-position-horizontal-relative:text;mso-position-vertical:absolute;mso-position-vertical-relative:text;mso-width-percent:0;mso-height-percent:0;mso-width-relative:margin;mso-height-relative:margin" from="264.75pt,8.3pt" to="264.75pt,324.75pt" o:gfxdata="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" strokecolor="black [3200]" strokeweight="8pt">
                 <v:stroke joinstyle="miter"/>
               </v:line>
             </w:pict>
@@ -14362,7 +14362,7 @@
           </mc:Choice>
           <mc:Fallback>
             <w:pict>
-              <v:line w14:anchorId="54A29CE1" id="Straight Connector 130" o:spid="_x0000_s1026" style="position:absolute;z-index:251808768;visibility:visible;mso-wrap-style:square;mso-wrap-distance-left:9pt;mso-wrap-distance-top:0;mso-wrap-distance-right:9pt;mso-wrap-distance-bottom:0;mso-position-horizontal:absolute;mso-position-horizontal-relative:text;mso-position-vertical:absolute;mso-position-vertical-relative:text" from="143.7pt,16.5pt" to="202.3pt,75.1pt" o:gfxdata="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" strokecolor="black [3200]" strokeweight="2.5pt">
+              <v:line w14:anchorId="2546615E" id="Straight Connector 130" o:spid="_x0000_s1026" style="position:absolute;z-index:251808768;visibility:visible;mso-wrap-style:square;mso-wrap-distance-left:9pt;mso-wrap-distance-top:0;mso-wrap-distance-right:9pt;mso-wrap-distance-bottom:0;mso-position-horizontal:absolute;mso-position-horizontal-relative:text;mso-position-vertical:absolute;mso-position-vertical-relative:text" from="143.7pt,16.5pt" to="202.3pt,75.1pt" o:gfxdata="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" strokecolor="black [3200]" strokeweight="2.5pt">
                 <v:stroke joinstyle="miter"/>
               </v:line>
             </w:pict>
@@ -14429,7 +14429,7 @@
           </mc:Choice>
           <mc:Fallback>
             <w:pict>
-              <v:line w14:anchorId="77433570" id="Straight Connector 128" o:spid="_x0000_s1026" style="position:absolute;flip:y;z-index:251804672;visibility:visible;mso-wrap-style:square;mso-wrap-distance-left:9pt;mso-wrap-distance-top:0;mso-wrap-distance-right:9pt;mso-wrap-distance-bottom:0;mso-position-horizontal:absolute;mso-position-horizontal-relative:text;mso-position-vertical:absolute;mso-position-vertical-relative:text" from="332.35pt,15.35pt" to="391pt,74pt" o:gfxdata="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" strokecolor="black [3200]" strokeweight="2.5pt">
+              <v:line w14:anchorId="5EE1D1F1" id="Straight Connector 128" o:spid="_x0000_s1026" style="position:absolute;flip:y;z-index:251804672;visibility:visible;mso-wrap-style:square;mso-wrap-distance-left:9pt;mso-wrap-distance-top:0;mso-wrap-distance-right:9pt;mso-wrap-distance-bottom:0;mso-position-horizontal:absolute;mso-position-horizontal-relative:text;mso-position-vertical:absolute;mso-position-vertical-relative:text" from="332.35pt,15.35pt" to="391pt,74pt" o:gfxdata="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" strokecolor="black [3200]" strokeweight="2.5pt">
                 <v:stroke joinstyle="miter"/>
               </v:line>
             </w:pict>
@@ -14500,7 +14500,7 @@
           </mc:Choice>
           <mc:Fallback>
             <w:pict>
-              <v:line w14:anchorId="0D4BD357" id="Straight Connector 131" o:spid="_x0000_s1026" style="position:absolute;flip:y;z-index:251809792;visibility:visible;mso-wrap-style:square;mso-wrap-distance-left:9pt;mso-wrap-distance-top:0;mso-wrap-distance-right:9pt;mso-wrap-distance-bottom:0;mso-position-horizontal:absolute;mso-position-horizontal-relative:text;mso-position-vertical:absolute;mso-position-vertical-relative:text" from="141.05pt,8.15pt" to="199.65pt,66.75pt" o:gfxdata="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" strokecolor="black [3200]" strokeweight="2.5pt">
+              <v:line w14:anchorId="093B2D75" id="Straight Connector 131" o:spid="_x0000_s1026" style="position:absolute;flip:y;z-index:251809792;visibility:visible;mso-wrap-style:square;mso-wrap-distance-left:9pt;mso-wrap-distance-top:0;mso-wrap-distance-right:9pt;mso-wrap-distance-bottom:0;mso-position-horizontal:absolute;mso-position-horizontal-relative:text;mso-position-vertical:absolute;mso-position-vertical-relative:text" from="141.05pt,8.15pt" to="199.65pt,66.75pt" o:gfxdata="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" strokecolor="black [3200]" strokeweight="2.5pt">
                 <v:stroke joinstyle="miter"/>
               </v:line>
             </w:pict>
@@ -14567,7 +14567,7 @@
           </mc:Choice>
           <mc:Fallback>
             <w:pict>
-              <v:line w14:anchorId="2C5A64D0" id="Straight Connector 129" o:spid="_x0000_s1026" style="position:absolute;z-index:251806720;visibility:visible;mso-wrap-style:square;mso-wrap-distance-left:9pt;mso-wrap-distance-top:0;mso-wrap-distance-right:9pt;mso-wrap-distance-bottom:0;mso-position-horizontal:absolute;mso-position-horizontal-relative:text;mso-position-vertical:absolute;mso-position-vertical-relative:text" from="334.1pt,6.95pt" to="392.7pt,65.55pt" o:gfxdata="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" strokecolor="black [3200]" strokeweight="2.5pt">
+              <v:line w14:anchorId="1A7DD76A" id="Straight Connector 129" o:spid="_x0000_s1026" style="position:absolute;z-index:251806720;visibility:visible;mso-wrap-style:square;mso-wrap-distance-left:9pt;mso-wrap-distance-top:0;mso-wrap-distance-right:9pt;mso-wrap-distance-bottom:0;mso-position-horizontal:absolute;mso-position-horizontal-relative:text;mso-position-vertical:absolute;mso-position-vertical-relative:text" from="334.1pt,6.95pt" to="392.7pt,65.55pt" o:gfxdata="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" strokecolor="black [3200]" strokeweight="2.5pt">
                 <v:stroke joinstyle="miter"/>
               </v:line>
             </w:pict>
@@ -14638,7 +14638,7 @@
           </mc:Choice>
           <mc:Fallback>
             <w:pict>
-              <v:line w14:anchorId="17DC0E42" id="Straight Connector 319" o:spid="_x0000_s1026" style="position:absolute;z-index:251803648;visibility:visible;mso-wrap-style:square;mso-width-percent:0;mso-wrap-distance-left:9pt;mso-wrap-distance-top:0;mso-wrap-distance-right:9pt;mso-wrap-distance-bottom:0;mso-position-horizontal:absolute;mso-position-horizontal-relative:text;mso-position-vertical:absolute;mso-position-vertical-relative:text;mso-width-percent:0;mso-width-relative:margin" from="200.3pt,6.45pt" to="331.7pt,6.45pt" o:gfxdata="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" strokecolor="black [3200]" strokeweight="3pt">
+              <v:line w14:anchorId="52BEF26D" id="Straight Connector 319" o:spid="_x0000_s1026" style="position:absolute;z-index:251803648;visibility:visible;mso-wrap-style:square;mso-width-percent:0;mso-wrap-distance-left:9pt;mso-wrap-distance-top:0;mso-wrap-distance-right:9pt;mso-wrap-distance-bottom:0;mso-position-horizontal:absolute;mso-position-horizontal-relative:text;mso-position-vertical:absolute;mso-position-vertical-relative:text;mso-width-percent:0;mso-width-relative:margin" from="200.3pt,6.45pt" to="331.7pt,6.45pt" o:gfxdata="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" strokecolor="black [3200]" strokeweight="3pt">
                 <v:stroke startarrow="oval" endarrow="oval" joinstyle="miter"/>
               </v:line>
             </w:pict>
@@ -14967,7 +14967,7 @@
           </mc:Choice>
           <mc:Fallback>
             <w:pict>
-              <v:line w14:anchorId="07857A71" id="Straight Connector 147" o:spid="_x0000_s1026" style="position:absolute;flip:y;z-index:251820032;visibility:visible;mso-wrap-style:square;mso-width-percent:0;mso-height-percent:0;mso-wrap-distance-left:9pt;mso-wrap-distance-top:0;mso-wrap-distance-right:9pt;mso-wrap-distance-bottom:0;mso-position-horizontal:absolute;mso-position-horizontal-relative:text;mso-position-vertical:absolute;mso-position-vertical-relative:text;mso-width-percent:0;mso-height-percent:0;mso-width-relative:margin;mso-height-relative:margin" from="201.75pt,5.9pt" to="261.55pt,65.7pt" o:gfxdata="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" strokecolor="black [3200]" strokeweight="2.5pt">
+              <v:line w14:anchorId="6B3CF2D0" id="Straight Connector 147" o:spid="_x0000_s1026" style="position:absolute;flip:y;z-index:251820032;visibility:visible;mso-wrap-style:square;mso-width-percent:0;mso-height-percent:0;mso-wrap-distance-left:9pt;mso-wrap-distance-top:0;mso-wrap-distance-right:9pt;mso-wrap-distance-bottom:0;mso-position-horizontal:absolute;mso-position-horizontal-relative:text;mso-position-vertical:absolute;mso-position-vertical-relative:text;mso-width-percent:0;mso-height-percent:0;mso-width-relative:margin;mso-height-relative:margin" from="201.75pt,5.9pt" to="261.55pt,65.7pt" o:gfxdata="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" strokecolor="black [3200]" strokeweight="2.5pt">
                 <v:stroke joinstyle="miter"/>
               </v:line>
             </w:pict>
@@ -15040,7 +15040,7 @@
           </mc:Choice>
           <mc:Fallback>
             <w:pict>
-              <v:line w14:anchorId="1D15B06F" id="Straight Connector 317" o:spid="_x0000_s1026" style="position:absolute;z-index:251800576;visibility:visible;mso-wrap-style:square;mso-width-percent:0;mso-height-percent:0;mso-wrap-distance-left:9pt;mso-wrap-distance-top:0;mso-wrap-distance-right:9pt;mso-wrap-distance-bottom:0;mso-position-horizontal:absolute;mso-position-horizontal-relative:text;mso-position-vertical:absolute;mso-position-vertical-relative:text;mso-width-percent:0;mso-height-percent:0;mso-width-relative:margin;mso-height-relative:margin" from="266.95pt,7.3pt" to="326.75pt,67.1pt" o:gfxdata="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" strokecolor="black [3200]" strokeweight="2.5pt">
+              <v:line w14:anchorId="424DB54B" id="Straight Connector 317" o:spid="_x0000_s1026" style="position:absolute;z-index:251800576;visibility:visible;mso-wrap-style:square;mso-width-percent:0;mso-height-percent:0;mso-wrap-distance-left:9pt;mso-wrap-distance-top:0;mso-wrap-distance-right:9pt;mso-wrap-distance-bottom:0;mso-position-horizontal:absolute;mso-position-horizontal-relative:text;mso-position-vertical:absolute;mso-position-vertical-relative:text;mso-width-percent:0;mso-height-percent:0;mso-width-relative:margin;mso-height-relative:margin" from="266.95pt,7.3pt" to="326.75pt,67.1pt" o:gfxdata="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" strokecolor="black [3200]" strokeweight="2.5pt">
                 <v:stroke joinstyle="miter"/>
               </v:line>
             </w:pict>
@@ -15309,7 +15309,7 @@
           </mc:Choice>
           <mc:Fallback>
             <w:pict>
-              <v:line w14:anchorId="4556AEB9" id="Straight Connector 708" o:spid="_x0000_s1026" style="position:absolute;flip:x y;z-index:251836416;visibility:visible;mso-wrap-style:square;mso-width-percent:0;mso-height-percent:0;mso-wrap-distance-left:9pt;mso-wrap-distance-top:0;mso-wrap-distance-right:9pt;mso-wrap-distance-bottom:0;mso-position-horizontal:absolute;mso-position-horizontal-relative:text;mso-position-vertical:absolute;mso-position-vertical-relative:text;mso-width-percent:0;mso-height-percent:0;mso-width-relative:margin;mso-height-relative:margin" from="102.35pt,3.45pt" to="132.25pt,52.95pt" o:gfxdata="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" strokecolor="black [3213]" strokeweight="1.5pt">
+              <v:line w14:anchorId="5ADFEDDB" id="Straight Connector 708" o:spid="_x0000_s1026" style="position:absolute;flip:x y;z-index:251836416;visibility:visible;mso-wrap-style:square;mso-width-percent:0;mso-height-percent:0;mso-wrap-distance-left:9pt;mso-wrap-distance-top:0;mso-wrap-distance-right:9pt;mso-wrap-distance-bottom:0;mso-position-horizontal:absolute;mso-position-horizontal-relative:text;mso-position-vertical:absolute;mso-position-vertical-relative:text;mso-width-percent:0;mso-height-percent:0;mso-width-relative:margin;mso-height-relative:margin" from="102.35pt,3.45pt" to="132.25pt,52.95pt" o:gfxdata="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" strokecolor="black [3213]" strokeweight="1.5pt">
                 <v:stroke joinstyle="miter"/>
                 <v:shadow on="t" type="perspective" color="black" offset="4pt,0" matrix="655f,,,655f"/>
               </v:line>
@@ -15650,7 +15650,7 @@
           </mc:Choice>
           <mc:Fallback>
             <w:pict>
-              <v:line w14:anchorId="1FBC5AFC" id="Straight Connector 713" o:spid="_x0000_s1026" style="position:absolute;flip:y;z-index:251837440;visibility:visible;mso-wrap-style:square;mso-wrap-distance-left:9pt;mso-wrap-distance-top:0;mso-wrap-distance-right:9pt;mso-wrap-distance-bottom:0;mso-position-horizontal:absolute;mso-position-horizontal-relative:text;mso-position-vertical:absolute;mso-position-vertical-relative:text" from="190.2pt,8pt" to="291.2pt,29.5pt" o:gfxdata="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" strokecolor="black [3213]" strokeweight="1.5pt">
+              <v:line w14:anchorId="592EFBC5" id="Straight Connector 713" o:spid="_x0000_s1026" style="position:absolute;flip:y;z-index:251837440;visibility:visible;mso-wrap-style:square;mso-wrap-distance-left:9pt;mso-wrap-distance-top:0;mso-wrap-distance-right:9pt;mso-wrap-distance-bottom:0;mso-position-horizontal:absolute;mso-position-horizontal-relative:text;mso-position-vertical:absolute;mso-position-vertical-relative:text" from="190.2pt,8pt" to="291.2pt,29.5pt" o:gfxdata="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" strokecolor="black [3213]" strokeweight="1.5pt">
                 <v:stroke joinstyle="miter"/>
                 <v:shadow on="t" type="perspective" color="black" offset="4pt,0" matrix="655f,,,655f"/>
               </v:line>
@@ -15855,7 +15855,7 @@
           </mc:Choice>
           <mc:Fallback>
             <w:pict>
-              <v:line w14:anchorId="42FD9D08" id="Straight Connector 714" o:spid="_x0000_s1026" style="position:absolute;z-index:251838464;visibility:visible;mso-wrap-style:square;mso-wrap-distance-left:9pt;mso-wrap-distance-top:0;mso-wrap-distance-right:9pt;mso-wrap-distance-bottom:0;mso-position-horizontal:absolute;mso-position-horizontal-relative:text;mso-position-vertical:absolute;mso-position-vertical-relative:text" from="191.2pt,9.85pt" to="291.3pt,50.05pt" o:gfxdata="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" strokecolor="black [3213]" strokeweight="1.5pt">
+              <v:line w14:anchorId="208320C6" id="Straight Connector 714" o:spid="_x0000_s1026" style="position:absolute;z-index:251838464;visibility:visible;mso-wrap-style:square;mso-wrap-distance-left:9pt;mso-wrap-distance-top:0;mso-wrap-distance-right:9pt;mso-wrap-distance-bottom:0;mso-position-horizontal:absolute;mso-position-horizontal-relative:text;mso-position-vertical:absolute;mso-position-vertical-relative:text" from="191.2pt,9.85pt" to="291.3pt,50.05pt" o:gfxdata="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" strokecolor="black [3213]" strokeweight="1.5pt">
                 <v:stroke joinstyle="miter"/>
                 <v:shadow on="t" type="perspective" color="black" offset="4pt,0" matrix="655f,,,655f"/>
               </v:line>
@@ -15939,7 +15939,7 @@
           </mc:Choice>
           <mc:Fallback>
             <w:pict>
-              <v:line w14:anchorId="36FDE34E" id="Straight Connector 715" o:spid="_x0000_s1026" style="position:absolute;z-index:251839488;visibility:visible;mso-wrap-style:square;mso-width-percent:0;mso-height-percent:0;mso-wrap-distance-left:9pt;mso-wrap-distance-top:0;mso-wrap-distance-right:9pt;mso-wrap-distance-bottom:0;mso-position-horizontal:absolute;mso-position-horizontal-relative:text;mso-position-vertical:absolute;mso-position-vertical-relative:text;mso-width-percent:0;mso-height-percent:0;mso-width-relative:margin;mso-height-relative:margin" from="175.3pt,8.9pt" to="195.85pt,99.6pt" o:gfxdata="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" strokecolor="black [3213]" strokeweight="1.5pt">
+              <v:line w14:anchorId="40FDD3BF" id="Straight Connector 715" o:spid="_x0000_s1026" style="position:absolute;z-index:251839488;visibility:visible;mso-wrap-style:square;mso-width-percent:0;mso-height-percent:0;mso-wrap-distance-left:9pt;mso-wrap-distance-top:0;mso-wrap-distance-right:9pt;mso-wrap-distance-bottom:0;mso-position-horizontal:absolute;mso-position-horizontal-relative:text;mso-position-vertical:absolute;mso-position-vertical-relative:text;mso-width-percent:0;mso-height-percent:0;mso-width-relative:margin;mso-height-relative:margin" from="175.3pt,8.9pt" to="195.85pt,99.6pt" o:gfxdata="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" strokecolor="black [3213]" strokeweight="1.5pt">
                 <v:stroke joinstyle="miter"/>
                 <v:shadow on="t" type="perspective" color="black" offset="4pt,0" matrix="655f,,,655f"/>
               </v:line>
@@ -16015,7 +16015,7 @@
           </mc:Choice>
           <mc:Fallback>
             <w:pict>
-              <v:line w14:anchorId="199FBA64" id="Straight Connector 716" o:spid="_x0000_s1026" style="position:absolute;flip:x;z-index:251840512;visibility:visible;mso-wrap-style:square;mso-wrap-distance-left:9pt;mso-wrap-distance-top:0;mso-wrap-distance-right:9pt;mso-wrap-distance-bottom:0;mso-position-horizontal:absolute;mso-position-horizontal-relative:text;mso-position-vertical:absolute;mso-position-vertical-relative:text" from="70.6pt,8.9pt" to="132.3pt,54.7pt" o:gfxdata="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" strokecolor="black [3213]" strokeweight="1.5pt">
+              <v:line w14:anchorId="54FA6938" id="Straight Connector 716" o:spid="_x0000_s1026" style="position:absolute;flip:x;z-index:251840512;visibility:visible;mso-wrap-style:square;mso-wrap-distance-left:9pt;mso-wrap-distance-top:0;mso-wrap-distance-right:9pt;mso-wrap-distance-bottom:0;mso-position-horizontal:absolute;mso-position-horizontal-relative:text;mso-position-vertical:absolute;mso-position-vertical-relative:text" from="70.6pt,8.9pt" to="132.3pt,54.7pt" o:gfxdata="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" strokecolor="black [3213]" strokeweight="1.5pt">
                 <v:stroke joinstyle="miter"/>
                 <v:shadow on="t" type="perspective" color="black" offset="4pt,0" matrix="655f,,,655f"/>
               </v:line>
@@ -16523,7 +16523,7 @@
           </mc:Choice>
           <mc:Fallback>
             <w:pict>
-              <v:line w14:anchorId="04B5B01E" id="Straight Connector 720" o:spid="_x0000_s1026" style="position:absolute;flip:y;z-index:251844608;visibility:visible;mso-wrap-style:square;mso-width-percent:0;mso-height-percent:0;mso-wrap-distance-left:9pt;mso-wrap-distance-top:0;mso-wrap-distance-right:9pt;mso-wrap-distance-bottom:0;mso-position-horizontal:absolute;mso-position-horizontal-relative:text;mso-position-vertical:absolute;mso-position-vertical-relative:text;mso-width-percent:0;mso-height-percent:0;mso-width-relative:margin;mso-height-relative:margin" from="347.3pt,18.95pt" to="412.75pt,60.1pt" o:gfxdata="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" strokecolor="black [3213]" strokeweight="1.5pt">
+              <v:line w14:anchorId="4B08E22D" id="Straight Connector 720" o:spid="_x0000_s1026" style="position:absolute;flip:y;z-index:251844608;visibility:visible;mso-wrap-style:square;mso-width-percent:0;mso-height-percent:0;mso-wrap-distance-left:9pt;mso-wrap-distance-top:0;mso-wrap-distance-right:9pt;mso-wrap-distance-bottom:0;mso-position-horizontal:absolute;mso-position-horizontal-relative:text;mso-position-vertical:absolute;mso-position-vertical-relative:text;mso-width-percent:0;mso-height-percent:0;mso-width-relative:margin;mso-height-relative:margin" from="347.3pt,18.95pt" to="412.75pt,60.1pt" o:gfxdata="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" strokecolor="black [3213]" strokeweight="1.5pt">
                 <v:stroke joinstyle="miter"/>
                 <v:shadow on="t" type="perspective" color="black" offset="4pt,0" matrix="655f,,,655f"/>
               </v:line>
@@ -16748,7 +16748,7 @@
           </mc:Choice>
           <mc:Fallback>
             <w:pict>
-              <v:line w14:anchorId="74F7E92A" id="Straight Connector 717" o:spid="_x0000_s1026" style="position:absolute;flip:x y;z-index:251841536;visibility:visible;mso-wrap-style:square;mso-width-percent:0;mso-wrap-distance-left:9pt;mso-wrap-distance-top:0;mso-wrap-distance-right:9pt;mso-wrap-distance-bottom:0;mso-position-horizontal:absolute;mso-position-horizontal-relative:text;mso-position-vertical:absolute;mso-position-vertical-relative:text;mso-width-percent:0;mso-width-relative:margin" from="233.25pt,6.7pt" to="326.75pt,44.1pt" o:gfxdata="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" strokecolor="black [3213]" strokeweight="1.5pt">
+              <v:line w14:anchorId="42363055" id="Straight Connector 717" o:spid="_x0000_s1026" style="position:absolute;flip:x y;z-index:251841536;visibility:visible;mso-wrap-style:square;mso-width-percent:0;mso-wrap-distance-left:9pt;mso-wrap-distance-top:0;mso-wrap-distance-right:9pt;mso-wrap-distance-bottom:0;mso-position-horizontal:absolute;mso-position-horizontal-relative:text;mso-position-vertical:absolute;mso-position-vertical-relative:text;mso-width-percent:0;mso-width-relative:margin" from="233.25pt,6.7pt" to="326.75pt,44.1pt" o:gfxdata="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" strokecolor="black [3213]" strokeweight="1.5pt">
                 <v:stroke joinstyle="miter"/>
                 <v:shadow on="t" type="perspective" color="black" offset="4pt,0" matrix="655f,,,655f"/>
               </v:line>
@@ -16830,7 +16830,7 @@
           </mc:Choice>
           <mc:Fallback>
             <w:pict>
-              <v:line w14:anchorId="722EAC71" id="Straight Connector 718" o:spid="_x0000_s1026" style="position:absolute;flip:y;z-index:251842560;visibility:visible;mso-wrap-style:square;mso-width-percent:0;mso-height-percent:0;mso-wrap-distance-left:9pt;mso-wrap-distance-top:0;mso-wrap-distance-right:9pt;mso-wrap-distance-bottom:0;mso-position-horizontal:absolute;mso-position-horizontal-relative:text;mso-position-vertical:absolute;mso-position-vertical-relative:text;mso-width-percent:0;mso-height-percent:0;mso-width-relative:margin;mso-height-relative:margin" from="122pt,10.45pt" to="179.95pt,219.85pt" o:gfxdata="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" strokecolor="black [3213]" strokeweight="1.5pt">
+              <v:line w14:anchorId="7E52AD53" id="Straight Connector 718" o:spid="_x0000_s1026" style="position:absolute;flip:y;z-index:251842560;visibility:visible;mso-wrap-style:square;mso-width-percent:0;mso-height-percent:0;mso-wrap-distance-left:9pt;mso-wrap-distance-top:0;mso-wrap-distance-right:9pt;mso-wrap-distance-bottom:0;mso-position-horizontal:absolute;mso-position-horizontal-relative:text;mso-position-vertical:absolute;mso-position-vertical-relative:text;mso-width-percent:0;mso-height-percent:0;mso-width-relative:margin;mso-height-relative:margin" from="122pt,10.45pt" to="179.95pt,219.85pt" o:gfxdata="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" strokecolor="black [3213]" strokeweight="1.5pt">
                 <v:stroke joinstyle="miter"/>
                 <v:shadow on="t" type="perspective" color="black" offset="4pt,0" matrix="655f,,,655f"/>
               </v:line>
@@ -17030,7 +17030,7 @@
           </mc:Choice>
           <mc:Fallback>
             <w:pict>
-              <v:line w14:anchorId="6D6D99F0" id="Straight Connector 721" o:spid="_x0000_s1026" style="position:absolute;flip:x;z-index:251845632;visibility:visible;mso-wrap-style:square;mso-wrap-distance-left:9pt;mso-wrap-distance-top:0;mso-wrap-distance-right:9pt;mso-wrap-distance-bottom:0;mso-position-horizontal:absolute;mso-position-horizontal-relative:text;mso-position-vertical:absolute;mso-position-vertical-relative:text" from="398.8pt,15.95pt" to="411.9pt,56.2pt" o:gfxdata="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" strokecolor="black [3213]" strokeweight="1.5pt">
+              <v:line w14:anchorId="2A99BCCE" id="Straight Connector 721" o:spid="_x0000_s1026" style="position:absolute;flip:x;z-index:251845632;visibility:visible;mso-wrap-style:square;mso-wrap-distance-left:9pt;mso-wrap-distance-top:0;mso-wrap-distance-right:9pt;mso-wrap-distance-bottom:0;mso-position-horizontal:absolute;mso-position-horizontal-relative:text;mso-position-vertical:absolute;mso-position-vertical-relative:text" from="398.8pt,15.95pt" to="411.9pt,56.2pt" o:gfxdata="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" strokecolor="black [3213]" strokeweight="1.5pt">
                 <v:stroke joinstyle="miter"/>
                 <v:shadow on="t" type="perspective" color="black" offset="4pt,0" matrix="655f,,,655f"/>
               </v:line>
@@ -17241,7 +17241,7 @@
           </mc:Choice>
           <mc:Fallback>
             <w:pict>
-              <v:line w14:anchorId="1E4AEFB1" id="Straight Connector 723" o:spid="_x0000_s1026" style="position:absolute;flip:x;z-index:251847680;visibility:visible;mso-wrap-style:square;mso-width-percent:0;mso-height-percent:0;mso-wrap-distance-left:9pt;mso-wrap-distance-top:0;mso-wrap-distance-right:9pt;mso-wrap-distance-bottom:0;mso-position-horizontal:absolute;mso-position-horizontal-relative:text;mso-position-vertical:absolute;mso-position-vertical-relative:text;mso-width-percent:0;mso-height-percent:0;mso-width-relative:margin;mso-height-relative:margin" from="192.15pt,12.95pt" to="359.5pt,110.15pt" o:gfxdata="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" strokecolor="black [3213]" strokeweight="1.5pt">
+              <v:line w14:anchorId="7C9E62A2" id="Straight Connector 723" o:spid="_x0000_s1026" style="position:absolute;flip:x;z-index:251847680;visibility:visible;mso-wrap-style:square;mso-width-percent:0;mso-height-percent:0;mso-wrap-distance-left:9pt;mso-wrap-distance-top:0;mso-wrap-distance-right:9pt;mso-wrap-distance-bottom:0;mso-position-horizontal:absolute;mso-position-horizontal-relative:text;mso-position-vertical:absolute;mso-position-vertical-relative:text;mso-width-percent:0;mso-height-percent:0;mso-width-relative:margin;mso-height-relative:margin" from="192.15pt,12.95pt" to="359.5pt,110.15pt" o:gfxdata="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" strokecolor="black [3213]" strokeweight="1.5pt">
                 <v:stroke joinstyle="miter"/>
                 <v:shadow on="t" type="perspective" color="black" offset="4pt,0" matrix="655f,,,655f"/>
               </v:line>
@@ -17663,7 +17663,7 @@
           </mc:Choice>
           <mc:Fallback>
             <w:pict>
-              <v:line w14:anchorId="6B0C7746" id="Straight Connector 727" o:spid="_x0000_s1026" style="position:absolute;z-index:251852800;visibility:visible;mso-wrap-style:square;mso-height-percent:0;mso-wrap-distance-left:9pt;mso-wrap-distance-top:0;mso-wrap-distance-right:9pt;mso-wrap-distance-bottom:0;mso-position-horizontal:absolute;mso-position-horizontal-relative:text;mso-position-vertical:absolute;mso-position-vertical-relative:text;mso-height-percent:0;mso-height-relative:margin" from="276.85pt,12.95pt" to="276.85pt,41.2pt" o:gfxdata="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" strokecolor="black [3213]" strokeweight="1pt">
+              <v:line w14:anchorId="03163143" id="Straight Connector 727" o:spid="_x0000_s1026" style="position:absolute;z-index:251852800;visibility:visible;mso-wrap-style:square;mso-height-percent:0;mso-wrap-distance-left:9pt;mso-wrap-distance-top:0;mso-wrap-distance-right:9pt;mso-wrap-distance-bottom:0;mso-position-horizontal:absolute;mso-position-horizontal-relative:text;mso-position-vertical:absolute;mso-position-vertical-relative:text;mso-height-percent:0;mso-height-relative:margin" from="276.85pt,12.95pt" to="276.85pt,41.2pt" o:gfxdata="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" strokecolor="black [3213]" strokeweight="1pt">
                 <v:stroke joinstyle="miter"/>
                 <v:shadow on="t" type="perspective" color="black" offset="4pt,0" matrix="655f,,,655f"/>
               </v:line>
@@ -17869,7 +17869,7 @@
           </mc:Choice>
           <mc:Fallback>
             <w:pict>
-              <v:shape w14:anchorId="6AD82871" id="Elbow Connector 753" o:spid="_x0000_s1026" type="#_x0000_t34" style="position:absolute;margin-left:326.55pt;margin-top:9.3pt;width:9.4pt;height:207.45pt;flip:x y;z-index:251887616;visibility:visible;mso-wrap-style:square;mso-wrap-distance-left:9pt;mso-wrap-distance-top:0;mso-wrap-distance-right:9pt;mso-wrap-distance-bottom:0;mso-position-horizontal:absolute;mso-position-horizontal-relative:text;mso-position-vertical:absolute;mso-position-vertical-relative:text" o:gfxdata="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" adj="-357244" strokecolor="black [3213]" strokeweight="1pt">
+              <v:shape w14:anchorId="2EB34A1A" id="Elbow Connector 753" o:spid="_x0000_s1026" type="#_x0000_t34" style="position:absolute;margin-left:326.55pt;margin-top:9.3pt;width:9.4pt;height:207.45pt;flip:x y;z-index:251887616;visibility:visible;mso-wrap-style:square;mso-wrap-distance-left:9pt;mso-wrap-distance-top:0;mso-wrap-distance-right:9pt;mso-wrap-distance-bottom:0;mso-position-horizontal:absolute;mso-position-horizontal-relative:text;mso-position-vertical:absolute;mso-position-vertical-relative:text" o:gfxdata="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" adj="-357244" strokecolor="black [3213]" strokeweight="1pt">
                 <v:stroke endarrow="open"/>
                 <v:shadow on="t" type="perspective" color="black" offset="4pt,0" matrix="655f,,,655f"/>
               </v:shape>
@@ -17950,7 +17950,7 @@
           </mc:Choice>
           <mc:Fallback>
             <w:pict>
-              <v:line w14:anchorId="419AE706" id="Straight Connector 731" o:spid="_x0000_s1026" style="position:absolute;z-index:251859968;visibility:visible;mso-wrap-style:square;mso-height-percent:0;mso-wrap-distance-left:9pt;mso-wrap-distance-top:0;mso-wrap-distance-right:9pt;mso-wrap-distance-bottom:0;mso-position-horizontal:absolute;mso-position-horizontal-relative:text;mso-position-vertical:absolute;mso-position-vertical-relative:text;mso-height-percent:0;mso-height-relative:margin" from="279.45pt,7.2pt" to="279.45pt,38.9pt" o:gfxdata="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" strokecolor="black [3213]" strokeweight="1pt">
+              <v:line w14:anchorId="3501AA9E" id="Straight Connector 731" o:spid="_x0000_s1026" style="position:absolute;z-index:251859968;visibility:visible;mso-wrap-style:square;mso-height-percent:0;mso-wrap-distance-left:9pt;mso-wrap-distance-top:0;mso-wrap-distance-right:9pt;mso-wrap-distance-bottom:0;mso-position-horizontal:absolute;mso-position-horizontal-relative:text;mso-position-vertical:absolute;mso-position-vertical-relative:text;mso-height-percent:0;mso-height-relative:margin" from="279.45pt,7.2pt" to="279.45pt,38.9pt" o:gfxdata="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" strokecolor="black [3213]" strokeweight="1pt">
                 <v:stroke joinstyle="miter"/>
                 <v:shadow on="t" type="perspective" color="black" offset="4pt,0" matrix="655f,,,655f"/>
               </v:line>
@@ -18303,7 +18303,7 @@
           </mc:Choice>
           <mc:Fallback>
             <w:pict>
-              <v:line w14:anchorId="0983D460" id="Straight Connector 732" o:spid="_x0000_s1026" style="position:absolute;z-index:251862016;visibility:visible;mso-wrap-style:square;mso-height-percent:0;mso-wrap-distance-left:9pt;mso-wrap-distance-top:0;mso-wrap-distance-right:9pt;mso-wrap-distance-bottom:0;mso-position-horizontal:absolute;mso-position-horizontal-relative:text;mso-position-vertical:absolute;mso-position-vertical-relative:text;mso-height-percent:0;mso-height-relative:margin" from="279.7pt,13.75pt" to="279.7pt,45.45pt" o:gfxdata="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" strokecolor="black [3213]" strokeweight="1pt">
+              <v:line w14:anchorId="34182052" id="Straight Connector 732" o:spid="_x0000_s1026" style="position:absolute;z-index:251862016;visibility:visible;mso-wrap-style:square;mso-height-percent:0;mso-wrap-distance-left:9pt;mso-wrap-distance-top:0;mso-wrap-distance-right:9pt;mso-wrap-distance-bottom:0;mso-position-horizontal:absolute;mso-position-horizontal-relative:text;mso-position-vertical:absolute;mso-position-vertical-relative:text;mso-height-percent:0;mso-height-relative:margin" from="279.7pt,13.75pt" to="279.7pt,45.45pt" o:gfxdata="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" strokecolor="black [3213]" strokeweight="1pt">
                 <v:stroke joinstyle="miter"/>
                 <v:shadow on="t" type="perspective" color="black" offset="4pt,0" matrix="655f,,,655f"/>
               </v:line>
@@ -18517,7 +18517,7 @@
           </mc:Choice>
           <mc:Fallback>
             <w:pict>
-              <v:line w14:anchorId="59ABA880" id="Straight Connector 734" o:spid="_x0000_s1026" style="position:absolute;z-index:251866112;visibility:visible;mso-wrap-style:square;mso-height-percent:0;mso-wrap-distance-left:9pt;mso-wrap-distance-top:0;mso-wrap-distance-right:9pt;mso-wrap-distance-bottom:0;mso-position-horizontal:absolute;mso-position-horizontal-relative:text;mso-position-vertical:absolute;mso-position-vertical-relative:text;mso-height-percent:0;mso-height-relative:margin" from="279.4pt,16.2pt" to="279.4pt,42.75pt" o:gfxdata="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" strokecolor="black [3213]" strokeweight="1pt">
+              <v:line w14:anchorId="66A66F3D" id="Straight Connector 734" o:spid="_x0000_s1026" style="position:absolute;z-index:251866112;visibility:visible;mso-wrap-style:square;mso-height-percent:0;mso-wrap-distance-left:9pt;mso-wrap-distance-top:0;mso-wrap-distance-right:9pt;mso-wrap-distance-bottom:0;mso-position-horizontal:absolute;mso-position-horizontal-relative:text;mso-position-vertical:absolute;mso-position-vertical-relative:text;mso-height-percent:0;mso-height-relative:margin" from="279.4pt,16.2pt" to="279.4pt,42.75pt" o:gfxdata="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" strokecolor="black [3213]" strokeweight="1pt">
                 <v:stroke joinstyle="miter"/>
                 <v:shadow on="t" type="perspective" color="black" offset="4pt,0" matrix="655f,,,655f"/>
               </v:line>
@@ -18856,7 +18856,7 @@
           </mc:Choice>
           <mc:Fallback>
             <w:pict>
-              <v:line w14:anchorId="0B949EC1" id="Straight Connector 738" o:spid="_x0000_s1026" style="position:absolute;z-index:251869184;visibility:visible;mso-wrap-style:square;mso-height-percent:0;mso-wrap-distance-left:9pt;mso-wrap-distance-top:0;mso-wrap-distance-right:9pt;mso-wrap-distance-bottom:0;mso-position-horizontal:absolute;mso-position-horizontal-relative:text;mso-position-vertical:absolute;mso-position-vertical-relative:text;mso-height-percent:0;mso-height-relative:margin" from="279.45pt,15.25pt" to="279.45pt,42.7pt" o:gfxdata="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" strokecolor="black [3213]" strokeweight="1pt">
+              <v:line w14:anchorId="080152D5" id="Straight Connector 738" o:spid="_x0000_s1026" style="position:absolute;z-index:251869184;visibility:visible;mso-wrap-style:square;mso-height-percent:0;mso-wrap-distance-left:9pt;mso-wrap-distance-top:0;mso-wrap-distance-right:9pt;mso-wrap-distance-bottom:0;mso-position-horizontal:absolute;mso-position-horizontal-relative:text;mso-position-vertical:absolute;mso-position-vertical-relative:text;mso-height-percent:0;mso-height-relative:margin" from="279.45pt,15.25pt" to="279.45pt,42.7pt" o:gfxdata="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" strokecolor="black [3213]" strokeweight="1pt">
                 <v:stroke joinstyle="miter"/>
                 <v:shadow on="t" type="perspective" color="black" offset="4pt,0" matrix="655f,,,655f"/>
               </v:line>
@@ -18940,7 +18940,7 @@
           </mc:Choice>
           <mc:Fallback>
             <w:pict>
-              <v:line w14:anchorId="3FC33C86" id="Straight Connector 761" o:spid="_x0000_s1026" style="position:absolute;z-index:251892736;visibility:visible;mso-wrap-style:square;mso-width-percent:0;mso-height-percent:0;mso-wrap-distance-left:9pt;mso-wrap-distance-top:0;mso-wrap-distance-right:9pt;mso-wrap-distance-bottom:0;mso-position-horizontal:absolute;mso-position-horizontal-relative:text;mso-position-vertical:absolute;mso-position-vertical-relative:text;mso-width-percent:0;mso-height-percent:0;mso-width-relative:margin;mso-height-relative:margin" from="172.25pt,20.65pt" to="400.25pt,20.65pt" o:gfxdata="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" strokecolor="black [3213]" strokeweight="1pt">
+              <v:line w14:anchorId="15E1177D" id="Straight Connector 761" o:spid="_x0000_s1026" style="position:absolute;z-index:251892736;visibility:visible;mso-wrap-style:square;mso-width-percent:0;mso-height-percent:0;mso-wrap-distance-left:9pt;mso-wrap-distance-top:0;mso-wrap-distance-right:9pt;mso-wrap-distance-bottom:0;mso-position-horizontal:absolute;mso-position-horizontal-relative:text;mso-position-vertical:absolute;mso-position-vertical-relative:text;mso-width-percent:0;mso-height-percent:0;mso-width-relative:margin;mso-height-relative:margin" from="172.25pt,20.65pt" to="400.25pt,20.65pt" o:gfxdata="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" strokecolor="black [3213]" strokeweight="1pt">
                 <v:stroke joinstyle="miter"/>
                 <v:shadow on="t" type="perspective" color="black" offset="4pt,0" matrix="655f,,,655f"/>
               </v:line>
@@ -19032,7 +19032,7 @@
           </mc:Choice>
           <mc:Fallback>
             <w:pict>
-              <v:oval w14:anchorId="4E9160DD" id="Oval 779" o:spid="_x0000_s1026" style="position:absolute;margin-left:276.85pt;margin-top:20.8pt;width:6pt;height:5.15pt;z-index:251920384;visibility:visible;mso-wrap-style:square;mso-wrap-distance-left:9pt;mso-wrap-distance-top:0;mso-wrap-distance-right:9pt;mso-wrap-distance-bottom:0;mso-position-horizontal:absolute;mso-position-horizontal-relative:text;mso-position-vertical:absolute;mso-position-vertical-relative:text;v-text-anchor:middle" o:gfxdata="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" fillcolor="black [3200]" strokecolor="black [1600]" strokeweight="1pt">
+              <v:oval w14:anchorId="3018F259" id="Oval 779" o:spid="_x0000_s1026" style="position:absolute;margin-left:276.85pt;margin-top:20.8pt;width:6pt;height:5.15pt;z-index:251920384;visibility:visible;mso-wrap-style:square;mso-wrap-distance-left:9pt;mso-wrap-distance-top:0;mso-wrap-distance-right:9pt;mso-wrap-distance-bottom:0;mso-position-horizontal:absolute;mso-position-horizontal-relative:text;mso-position-vertical:absolute;mso-position-vertical-relative:text;v-text-anchor:middle" o:gfxdata="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" fillcolor="black [3200]" strokecolor="black [1600]" strokeweight="1pt">
                 <v:stroke joinstyle="miter"/>
               </v:oval>
             </w:pict>
@@ -19113,7 +19113,7 @@
           </mc:Choice>
           <mc:Fallback>
             <w:pict>
-              <v:line w14:anchorId="32AF415D" id="Straight Connector 767" o:spid="_x0000_s1026" style="position:absolute;z-index:251902976;visibility:visible;mso-wrap-style:square;mso-wrap-distance-left:9pt;mso-wrap-distance-top:0;mso-wrap-distance-right:9pt;mso-wrap-distance-bottom:0;mso-position-horizontal:absolute;mso-position-horizontal-relative:text;mso-position-vertical:absolute;mso-position-vertical-relative:text" from="277.95pt,21pt" to="364.5pt,64.7pt" o:gfxdata="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" strokecolor="black [3213]" strokeweight="1pt">
+              <v:line w14:anchorId="04262005" id="Straight Connector 767" o:spid="_x0000_s1026" style="position:absolute;z-index:251902976;visibility:visible;mso-wrap-style:square;mso-wrap-distance-left:9pt;mso-wrap-distance-top:0;mso-wrap-distance-right:9pt;mso-wrap-distance-bottom:0;mso-position-horizontal:absolute;mso-position-horizontal-relative:text;mso-position-vertical:absolute;mso-position-vertical-relative:text" from="277.95pt,21pt" to="364.5pt,64.7pt" o:gfxdata="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" strokecolor="black [3213]" strokeweight="1pt">
                 <v:stroke joinstyle="miter"/>
                 <v:shadow on="t" type="perspective" color="black" offset="4pt,0" matrix="655f,,,655f"/>
               </v:line>
@@ -19195,7 +19195,7 @@
           </mc:Choice>
           <mc:Fallback>
             <w:pict>
-              <v:line w14:anchorId="4929B78E" id="Straight Connector 766" o:spid="_x0000_s1026" style="position:absolute;flip:x;z-index:251900928;visibility:visible;mso-wrap-style:square;mso-wrap-distance-left:9pt;mso-wrap-distance-top:0;mso-wrap-distance-right:9pt;mso-wrap-distance-bottom:0;mso-position-horizontal:absolute;mso-position-horizontal-relative:text;mso-position-vertical:absolute;mso-position-vertical-relative:text" from="196.3pt,20.8pt" to="282.85pt,64.5pt" o:gfxdata="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" strokecolor="black [3213]" strokeweight="1pt">
+              <v:line w14:anchorId="7AF4AD40" id="Straight Connector 766" o:spid="_x0000_s1026" style="position:absolute;flip:x;z-index:251900928;visibility:visible;mso-wrap-style:square;mso-wrap-distance-left:9pt;mso-wrap-distance-top:0;mso-wrap-distance-right:9pt;mso-wrap-distance-bottom:0;mso-position-horizontal:absolute;mso-position-horizontal-relative:text;mso-position-vertical:absolute;mso-position-vertical-relative:text" from="196.3pt,20.8pt" to="282.85pt,64.5pt" o:gfxdata="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" strokecolor="black [3213]" strokeweight="1pt">
                 <v:stroke joinstyle="miter"/>
                 <v:shadow on="t" type="perspective" color="black" offset="4pt,0" matrix="655f,,,655f"/>
               </v:line>
@@ -19283,7 +19283,7 @@
           </mc:Choice>
           <mc:Fallback>
             <w:pict>
-              <v:line w14:anchorId="07254D55" id="Straight Connector 765" o:spid="_x0000_s1026" style="position:absolute;flip:x;z-index:251899904;visibility:visible;mso-wrap-style:square;mso-width-percent:0;mso-height-percent:0;mso-wrap-distance-left:9pt;mso-wrap-distance-top:0;mso-wrap-distance-right:9pt;mso-wrap-distance-bottom:0;mso-position-horizontal:absolute;mso-position-horizontal-relative:text;mso-position-vertical:absolute;mso-position-vertical-relative:text;mso-width-percent:0;mso-height-percent:0;mso-width-relative:margin;mso-height-relative:margin" from="66.6pt,20.8pt" to="282.6pt,64.5pt" o:gfxdata="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" strokecolor="black [3213]" strokeweight="1pt">
+              <v:line w14:anchorId="3154CEBD" id="Straight Connector 765" o:spid="_x0000_s1026" style="position:absolute;flip:x;z-index:251899904;visibility:visible;mso-wrap-style:square;mso-width-percent:0;mso-height-percent:0;mso-wrap-distance-left:9pt;mso-wrap-distance-top:0;mso-wrap-distance-right:9pt;mso-wrap-distance-bottom:0;mso-position-horizontal:absolute;mso-position-horizontal-relative:text;mso-position-vertical:absolute;mso-position-vertical-relative:text;mso-width-percent:0;mso-height-percent:0;mso-width-relative:margin;mso-height-relative:margin" from="66.6pt,20.8pt" to="282.6pt,64.5pt" o:gfxdata="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" strokecolor="black [3213]" strokeweight="1pt">
                 <v:stroke joinstyle="miter"/>
                 <v:shadow on="t" type="perspective" color="black" offset="4pt,0" matrix="655f,,,655f"/>
               </v:line>
@@ -19371,7 +19371,7 @@
           </mc:Choice>
           <mc:Fallback>
             <w:pict>
-              <v:line w14:anchorId="25FD3F41" id="Straight Connector 764" o:spid="_x0000_s1026" style="position:absolute;flip:x y;z-index:251897856;visibility:visible;mso-wrap-style:square;mso-width-percent:0;mso-height-percent:0;mso-wrap-distance-left:9pt;mso-wrap-distance-top:0;mso-wrap-distance-right:9pt;mso-wrap-distance-bottom:0;mso-position-horizontal:absolute;mso-position-horizontal-relative:text;mso-position-vertical:absolute;mso-position-vertical-relative:text;mso-width-percent:0;mso-height-percent:0;mso-width-relative:margin;mso-height-relative:margin" from="276.85pt,20.8pt" to="492.85pt,64.5pt" o:gfxdata="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" strokecolor="black [3213]" strokeweight="1pt">
+              <v:line w14:anchorId="7AF005FE" id="Straight Connector 764" o:spid="_x0000_s1026" style="position:absolute;flip:x y;z-index:251897856;visibility:visible;mso-wrap-style:square;mso-width-percent:0;mso-height-percent:0;mso-wrap-distance-left:9pt;mso-wrap-distance-top:0;mso-wrap-distance-right:9pt;mso-wrap-distance-bottom:0;mso-position-horizontal:absolute;mso-position-horizontal-relative:text;mso-position-vertical:absolute;mso-position-vertical-relative:text;mso-width-percent:0;mso-height-percent:0;mso-width-relative:margin;mso-height-relative:margin" from="276.85pt,20.8pt" to="492.85pt,64.5pt" o:gfxdata="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" strokecolor="black [3213]" strokeweight="1pt">
                 <v:stroke joinstyle="miter"/>
                 <v:shadow on="t" type="perspective" color="black" offset="4pt,0" matrix="655f,,,655f"/>
               </v:line>
@@ -19459,7 +19459,7 @@
           </mc:Choice>
           <mc:Fallback>
             <w:pict>
-              <v:line w14:anchorId="5EB3C269" id="Straight Connector 762" o:spid="_x0000_s1026" style="position:absolute;z-index:251894784;visibility:visible;mso-wrap-style:square;mso-width-percent:0;mso-height-percent:0;mso-wrap-distance-left:9pt;mso-wrap-distance-top:0;mso-wrap-distance-right:9pt;mso-wrap-distance-bottom:0;mso-position-horizontal:absolute;mso-position-horizontal-relative:text;mso-position-vertical:absolute;mso-position-vertical-relative:text;mso-width-percent:0;mso-height-percent:0;mso-width-relative:margin;mso-height-relative:margin" from="173.45pt,20.6pt" to="401.45pt,20.6pt" o:gfxdata="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" strokecolor="black [3213]" strokeweight="1pt">
+              <v:line w14:anchorId="3EB44060" id="Straight Connector 762" o:spid="_x0000_s1026" style="position:absolute;z-index:251894784;visibility:visible;mso-wrap-style:square;mso-width-percent:0;mso-height-percent:0;mso-wrap-distance-left:9pt;mso-wrap-distance-top:0;mso-wrap-distance-right:9pt;mso-wrap-distance-bottom:0;mso-position-horizontal:absolute;mso-position-horizontal-relative:text;mso-position-vertical:absolute;mso-position-vertical-relative:text;mso-width-percent:0;mso-height-percent:0;mso-width-relative:margin;mso-height-relative:margin" from="173.45pt,20.6pt" to="401.45pt,20.6pt" o:gfxdata="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" strokecolor="black [3213]" strokeweight="1pt">
                 <v:stroke joinstyle="miter"/>
                 <v:shadow on="t" type="perspective" color="black" offset="4pt,0" matrix="655f,,,655f"/>
               </v:line>
@@ -20048,7 +20048,7 @@
           </mc:Choice>
           <mc:Fallback>
             <w:pict>
-              <v:line w14:anchorId="54C0EE5E" id="Straight Connector 770" o:spid="_x0000_s1026" style="position:absolute;flip:x;z-index:251908096;visibility:visible;mso-wrap-style:square;mso-width-percent:0;mso-height-percent:0;mso-wrap-distance-left:9pt;mso-wrap-distance-top:0;mso-wrap-distance-right:9pt;mso-wrap-distance-bottom:0;mso-position-horizontal:absolute;mso-position-horizontal-relative:text;mso-position-vertical:absolute;mso-position-vertical-relative:text;mso-width-percent:0;mso-height-percent:0;mso-width-relative:margin;mso-height-relative:margin" from="279.25pt,-.35pt" to="496.95pt,66.5pt" o:gfxdata="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" strokecolor="black [3213]" strokeweight="1pt">
+              <v:line w14:anchorId="37E4C073" id="Straight Connector 770" o:spid="_x0000_s1026" style="position:absolute;flip:x;z-index:251908096;visibility:visible;mso-wrap-style:square;mso-width-percent:0;mso-height-percent:0;mso-wrap-distance-left:9pt;mso-wrap-distance-top:0;mso-wrap-distance-right:9pt;mso-wrap-distance-bottom:0;mso-position-horizontal:absolute;mso-position-horizontal-relative:text;mso-position-vertical:absolute;mso-position-vertical-relative:text;mso-width-percent:0;mso-height-percent:0;mso-width-relative:margin;mso-height-relative:margin" from="279.25pt,-.35pt" to="496.95pt,66.5pt" o:gfxdata="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" strokecolor="black [3213]" strokeweight="1pt">
                 <v:stroke endarrow="oval" joinstyle="miter"/>
                 <v:shadow on="t" type="perspective" color="black" offset="4pt,0" matrix="655f,,,655f"/>
               </v:line>
@@ -20137,7 +20137,7 @@
           </mc:Choice>
           <mc:Fallback>
             <w:pict>
-              <v:line w14:anchorId="77E3F8BE" id="Straight Connector 771" o:spid="_x0000_s1026" style="position:absolute;flip:x y;z-index:251909120;visibility:visible;mso-wrap-style:square;mso-width-percent:0;mso-height-percent:0;mso-wrap-distance-left:9pt;mso-wrap-distance-top:0;mso-wrap-distance-right:9pt;mso-wrap-distance-bottom:0;mso-position-horizontal:absolute;mso-position-horizontal-relative:text;mso-position-vertical:absolute;mso-position-vertical-relative:text;mso-width-percent:0;mso-height-percent:0;mso-width-relative:margin;mso-height-relative:margin" from="65.1pt,.5pt" to="281.1pt,67.3pt" o:gfxdata="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" strokecolor="black [3213]" strokeweight="1pt">
+              <v:line w14:anchorId="49CD8092" id="Straight Connector 771" o:spid="_x0000_s1026" style="position:absolute;flip:x y;z-index:251909120;visibility:visible;mso-wrap-style:square;mso-width-percent:0;mso-height-percent:0;mso-wrap-distance-left:9pt;mso-wrap-distance-top:0;mso-wrap-distance-right:9pt;mso-wrap-distance-bottom:0;mso-position-horizontal:absolute;mso-position-horizontal-relative:text;mso-position-vertical:absolute;mso-position-vertical-relative:text;mso-width-percent:0;mso-height-percent:0;mso-width-relative:margin;mso-height-relative:margin" from="65.1pt,.5pt" to="281.1pt,67.3pt" o:gfxdata="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" strokecolor="black [3213]" strokeweight="1pt">
                 <v:stroke startarrow="oval" joinstyle="miter"/>
                 <v:shadow on="t" type="perspective" color="black" offset="4pt,0" matrix="655f,,,655f"/>
               </v:line>
@@ -20222,7 +20222,7 @@
           </mc:Choice>
           <mc:Fallback>
             <w:pict>
-              <v:line w14:anchorId="149E3E08" id="Straight Connector 773" o:spid="_x0000_s1026" style="position:absolute;flip:y;z-index:251911168;visibility:visible;mso-wrap-style:square;mso-wrap-distance-left:9pt;mso-wrap-distance-top:0;mso-wrap-distance-right:9pt;mso-wrap-distance-bottom:0;mso-position-horizontal:absolute;mso-position-horizontal-relative:text;mso-position-vertical:absolute;mso-position-vertical-relative:text" from="276.45pt,1.3pt" to="363pt,45pt" o:gfxdata="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" strokecolor="black [3213]" strokeweight="1pt">
+              <v:line w14:anchorId="666E527D" id="Straight Connector 773" o:spid="_x0000_s1026" style="position:absolute;flip:y;z-index:251911168;visibility:visible;mso-wrap-style:square;mso-wrap-distance-left:9pt;mso-wrap-distance-top:0;mso-wrap-distance-right:9pt;mso-wrap-distance-bottom:0;mso-position-horizontal:absolute;mso-position-horizontal-relative:text;mso-position-vertical:absolute;mso-position-vertical-relative:text" from="276.45pt,1.3pt" to="363pt,45pt" o:gfxdata="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" strokecolor="black [3213]" strokeweight="1pt">
                 <v:stroke startarrow="oval" joinstyle="miter"/>
                 <v:shadow on="t" type="perspective" color="black" offset="4pt,0" matrix="655f,,,655f"/>
               </v:line>
@@ -20304,7 +20304,7 @@
           </mc:Choice>
           <mc:Fallback>
             <w:pict>
-              <v:line w14:anchorId="37553D1C" id="Straight Connector 772" o:spid="_x0000_s1026" style="position:absolute;flip:x y;z-index:251910144;visibility:visible;mso-wrap-style:square;mso-wrap-distance-left:9pt;mso-wrap-distance-top:0;mso-wrap-distance-right:9pt;mso-wrap-distance-bottom:0;mso-position-horizontal:absolute;mso-position-horizontal-relative:text;mso-position-vertical:absolute;mso-position-vertical-relative:text" from="194.75pt,1.1pt" to="281.3pt,44.8pt" o:gfxdata="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" strokecolor="black [3213]" strokeweight="1pt">
+              <v:line w14:anchorId="5D56521D" id="Straight Connector 772" o:spid="_x0000_s1026" style="position:absolute;flip:x y;z-index:251910144;visibility:visible;mso-wrap-style:square;mso-wrap-distance-left:9pt;mso-wrap-distance-top:0;mso-wrap-distance-right:9pt;mso-wrap-distance-bottom:0;mso-position-horizontal:absolute;mso-position-horizontal-relative:text;mso-position-vertical:absolute;mso-position-vertical-relative:text" from="194.75pt,1.1pt" to="281.3pt,44.8pt" o:gfxdata="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" strokecolor="black [3213]" strokeweight="1pt">
                 <v:stroke joinstyle="miter"/>
                 <v:shadow on="t" type="perspective" color="black" offset="4pt,0" matrix="655f,,,655f"/>
               </v:line>
@@ -20391,7 +20391,7 @@
           </mc:Choice>
           <mc:Fallback>
             <w:pict>
-              <v:oval w14:anchorId="714970B5" id="Oval 780" o:spid="_x0000_s1026" style="position:absolute;margin-left:277.6pt;margin-top:18.7pt;width:5.95pt;height:5.1pt;z-index:251922432;visibility:visible;mso-wrap-style:square;mso-width-percent:0;mso-height-percent:0;mso-wrap-distance-left:9pt;mso-wrap-distance-top:0;mso-wrap-distance-right:9pt;mso-wrap-distance-bottom:0;mso-position-horizontal:absolute;mso-position-horizontal-relative:text;mso-position-vertical:absolute;mso-position-vertical-relative:text;mso-width-percent:0;mso-height-percent:0;mso-width-relative:margin;mso-height-relative:margin;v-text-anchor:middle" o:gfxdata="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" fillcolor="black [3200]" strokecolor="black [1600]" strokeweight="1pt">
+              <v:oval w14:anchorId="55934FB1" id="Oval 780" o:spid="_x0000_s1026" style="position:absolute;margin-left:277.6pt;margin-top:18.7pt;width:5.95pt;height:5.1pt;z-index:251922432;visibility:visible;mso-wrap-style:square;mso-width-percent:0;mso-height-percent:0;mso-wrap-distance-left:9pt;mso-wrap-distance-top:0;mso-wrap-distance-right:9pt;mso-wrap-distance-bottom:0;mso-position-horizontal:absolute;mso-position-horizontal-relative:text;mso-position-vertical:absolute;mso-position-vertical-relative:text;mso-width-percent:0;mso-height-percent:0;mso-width-relative:margin;mso-height-relative:margin;v-text-anchor:middle" o:gfxdata="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" fillcolor="black [3200]" strokecolor="black [1600]" strokeweight="1pt">
                 <v:stroke joinstyle="miter"/>
               </v:oval>
             </w:pict>
@@ -20474,7 +20474,7 @@
           </mc:Choice>
           <mc:Fallback>
             <w:pict>
-              <v:line w14:anchorId="728C76F6" id="Straight Connector 768" o:spid="_x0000_s1026" style="position:absolute;z-index:251905024;visibility:visible;mso-wrap-style:square;mso-width-percent:0;mso-height-percent:0;mso-wrap-distance-left:9pt;mso-wrap-distance-top:0;mso-wrap-distance-right:9pt;mso-wrap-distance-bottom:0;mso-position-horizontal:absolute;mso-position-horizontal-relative:text;mso-position-vertical:absolute;mso-position-vertical-relative:text;mso-width-percent:0;mso-height-percent:0;mso-width-relative:margin;mso-height-relative:margin" from="172.15pt,1.65pt" to="400.15pt,1.65pt" o:gfxdata="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" strokecolor="black [3213]" strokeweight="1pt">
+              <v:line w14:anchorId="6C1DBD23" id="Straight Connector 768" o:spid="_x0000_s1026" style="position:absolute;z-index:251905024;visibility:visible;mso-wrap-style:square;mso-width-percent:0;mso-height-percent:0;mso-wrap-distance-left:9pt;mso-wrap-distance-top:0;mso-wrap-distance-right:9pt;mso-wrap-distance-bottom:0;mso-position-horizontal:absolute;mso-position-horizontal-relative:text;mso-position-vertical:absolute;mso-position-vertical-relative:text;mso-width-percent:0;mso-height-percent:0;mso-width-relative:margin;mso-height-relative:margin" from="172.15pt,1.65pt" to="400.15pt,1.65pt" o:gfxdata="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" strokecolor="black [3213]" strokeweight="1pt">
                 <v:stroke joinstyle="miter"/>
                 <v:shadow on="t" type="perspective" color="black" offset="4pt,0" matrix="655f,,,655f"/>
               </v:line>
@@ -20555,7 +20555,7 @@
           </mc:Choice>
           <mc:Fallback>
             <w:pict>
-              <v:shape w14:anchorId="2CF5BA87" id="Flowchart: Connector 745" o:spid="_x0000_s1026" type="#_x0000_t120" style="position:absolute;margin-left:266.9pt;margin-top:19.15pt;width:26.55pt;height:26.55pt;z-index:251880448;visibility:visible;mso-wrap-style:square;mso-width-percent:0;mso-height-percent:0;mso-wrap-distance-left:9pt;mso-wrap-distance-top:0;mso-wrap-distance-right:9pt;mso-wrap-distance-bottom:0;mso-position-horizontal:absolute;mso-position-horizontal-relative:text;mso-position-vertical:absolute;mso-position-vertical-relative:text;mso-width-percent:0;mso-height-percent:0;mso-width-relative:margin;mso-height-relative:margin;v-text-anchor:middle" o:gfxdata="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" fillcolor="black [3200]" strokecolor="black [1600]" strokeweight="10.5pt">
+              <v:shape w14:anchorId="735F8C2F" id="Flowchart: Connector 745" o:spid="_x0000_s1026" type="#_x0000_t120" style="position:absolute;margin-left:266.9pt;margin-top:19.15pt;width:26.55pt;height:26.55pt;z-index:251880448;visibility:visible;mso-wrap-style:square;mso-width-percent:0;mso-height-percent:0;mso-wrap-distance-left:9pt;mso-wrap-distance-top:0;mso-wrap-distance-right:9pt;mso-wrap-distance-bottom:0;mso-position-horizontal:absolute;mso-position-horizontal-relative:text;mso-position-vertical:absolute;mso-position-vertical-relative:text;mso-width-percent:0;mso-height-percent:0;mso-width-relative:margin;mso-height-relative:margin;v-text-anchor:middle" o:gfxdata="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" fillcolor="black [3200]" strokecolor="black [1600]" strokeweight="10.5pt">
                 <v:stroke linestyle="thickBetweenThin" joinstyle="miter"/>
               </v:shape>
             </w:pict>
@@ -20633,7 +20633,7 @@
           </mc:Choice>
           <mc:Fallback>
             <w:pict>
-              <v:line w14:anchorId="429118C9" id="Straight Connector 739" o:spid="_x0000_s1026" style="position:absolute;z-index:251873280;visibility:visible;mso-wrap-style:square;mso-height-percent:0;mso-wrap-distance-left:9pt;mso-wrap-distance-top:0;mso-wrap-distance-right:9pt;mso-wrap-distance-bottom:0;mso-position-horizontal:absolute;mso-position-horizontal-relative:text;mso-position-vertical:absolute;mso-position-vertical-relative:text;mso-height-percent:0;mso-height-relative:margin" from="279.3pt,2pt" to="279.3pt,18.25pt" o:gfxdata="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" strokecolor="black [3213]" strokeweight="1pt">
+              <v:line w14:anchorId="10A6B0C6" id="Straight Connector 739" o:spid="_x0000_s1026" style="position:absolute;z-index:251873280;visibility:visible;mso-wrap-style:square;mso-height-percent:0;mso-wrap-distance-left:9pt;mso-wrap-distance-top:0;mso-wrap-distance-right:9pt;mso-wrap-distance-bottom:0;mso-position-horizontal:absolute;mso-position-horizontal-relative:text;mso-position-vertical:absolute;mso-position-vertical-relative:text;mso-height-percent:0;mso-height-relative:margin" from="279.3pt,2pt" to="279.3pt,18.25pt" o:gfxdata="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" strokecolor="black [3213]" strokeweight="1pt">
                 <v:stroke joinstyle="miter"/>
                 <v:shadow on="t" type="perspective" color="black" offset="4pt,0" matrix="655f,,,655f"/>
               </v:line>
@@ -20715,7 +20715,7 @@
           </mc:Choice>
           <mc:Fallback>
             <w:pict>
-              <v:line w14:anchorId="14DF04BB" id="Straight Connector 769" o:spid="_x0000_s1026" style="position:absolute;z-index:251906048;visibility:visible;mso-wrap-style:square;mso-width-percent:0;mso-height-percent:0;mso-wrap-distance-left:9pt;mso-wrap-distance-top:0;mso-wrap-distance-right:9pt;mso-wrap-distance-bottom:0;mso-position-horizontal:absolute;mso-position-horizontal-relative:text;mso-position-vertical:absolute;mso-position-vertical-relative:text;mso-width-percent:0;mso-height-percent:0;mso-width-relative:margin;mso-height-relative:margin" from="173.35pt,1.65pt" to="401.35pt,1.65pt" o:gfxdata="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" strokecolor="black [3213]" strokeweight="1pt">
+              <v:line w14:anchorId="10DAB8A2" id="Straight Connector 769" o:spid="_x0000_s1026" style="position:absolute;z-index:251906048;visibility:visible;mso-wrap-style:square;mso-width-percent:0;mso-height-percent:0;mso-wrap-distance-left:9pt;mso-wrap-distance-top:0;mso-wrap-distance-right:9pt;mso-wrap-distance-bottom:0;mso-position-horizontal:absolute;mso-position-horizontal-relative:text;mso-position-vertical:absolute;mso-position-vertical-relative:text;mso-width-percent:0;mso-height-percent:0;mso-width-relative:margin;mso-height-relative:margin" from="173.35pt,1.65pt" to="401.35pt,1.65pt" o:gfxdata="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" strokecolor="black [3213]" strokeweight="1pt">
                 <v:stroke joinstyle="miter"/>
                 <v:shadow on="t" type="perspective" color="black" offset="4pt,0" matrix="655f,,,655f"/>
               </v:line>
@@ -21480,99 +21480,115 @@
           <w:sz w:val="32"/>
           <w:szCs w:val="32"/>
         </w:rPr>
-        <w:t xml:space="preserve"> uploaded links, balance GVC etc.</w:t>
-      </w:r>
-    </w:p>
-    <w:p>
-      <w:pPr>
-        <w:rPr>
+        <w:t xml:space="preserve"> </w:t>
+      </w:r>
+      <w:r>
+        <w:rPr>
+          <w:sz w:val="32"/>
+          <w:szCs w:val="32"/>
+        </w:rPr>
+        <w:t xml:space="preserve">user name, email id, </w:t>
+      </w:r>
+      <w:r>
+        <w:rPr>
+          <w:sz w:val="32"/>
+          <w:szCs w:val="32"/>
+        </w:rPr>
+        <w:t>uploaded links, balance GVC etc.</w:t>
+      </w:r>
+    </w:p>
+    <w:p>
+      <w:pPr>
+        <w:tabs>
+          <w:tab w:val="left" w:pos="1721"/>
+          <w:tab w:val="left" w:pos="5591"/>
+        </w:tabs>
+        <w:rPr>
+          <w:b/>
+          <w:sz w:val="32"/>
+          <w:szCs w:val="32"/>
+        </w:rPr>
+      </w:pPr>
+    </w:p>
+    <w:p>
+      <w:pPr>
+        <w:tabs>
+          <w:tab w:val="left" w:pos="1721"/>
+          <w:tab w:val="left" w:pos="5591"/>
+        </w:tabs>
+        <w:rPr>
+          <w:b/>
+          <w:sz w:val="32"/>
+          <w:szCs w:val="32"/>
+        </w:rPr>
+      </w:pPr>
+    </w:p>
+    <w:p>
+      <w:pPr>
+        <w:tabs>
+          <w:tab w:val="left" w:pos="1721"/>
+          <w:tab w:val="left" w:pos="5591"/>
+        </w:tabs>
+        <w:rPr>
+          <w:b/>
+          <w:sz w:val="32"/>
+          <w:szCs w:val="32"/>
+        </w:rPr>
+      </w:pPr>
+      <w:r>
+        <w:rPr>
+          <w:noProof/>
           <w:sz w:val="28"/>
-        </w:rPr>
-      </w:pPr>
-    </w:p>
-    <w:p>
-      <w:pPr>
-        <w:rPr>
-          <w:sz w:val="28"/>
-        </w:rPr>
-      </w:pPr>
-    </w:p>
-    <w:p>
-      <w:pPr>
-        <w:rPr>
-          <w:sz w:val="28"/>
-        </w:rPr>
-      </w:pPr>
-    </w:p>
-    <w:p>
-      <w:pPr>
-        <w:rPr>
-          <w:sz w:val="28"/>
-        </w:rPr>
-      </w:pPr>
-    </w:p>
-    <w:p>
-      <w:pPr>
-        <w:rPr>
-          <w:sz w:val="28"/>
-        </w:rPr>
-      </w:pPr>
-    </w:p>
-    <w:p>
-      <w:pPr>
-        <w:rPr>
-          <w:sz w:val="28"/>
-        </w:rPr>
-      </w:pPr>
-    </w:p>
-    <w:p>
-      <w:pPr>
-        <w:rPr>
-          <w:sz w:val="28"/>
-        </w:rPr>
-      </w:pPr>
-    </w:p>
-    <w:p>
-      <w:pPr>
-        <w:rPr>
-          <w:sz w:val="28"/>
-        </w:rPr>
-      </w:pPr>
-    </w:p>
-    <w:p>
-      <w:pPr>
-        <w:rPr>
-          <w:sz w:val="28"/>
-        </w:rPr>
-      </w:pPr>
-    </w:p>
-    <w:p>
-      <w:pPr>
-        <w:rPr>
-          <w:sz w:val="28"/>
-        </w:rPr>
-      </w:pPr>
-    </w:p>
-    <w:p>
-      <w:pPr>
-        <w:rPr>
-          <w:sz w:val="28"/>
-        </w:rPr>
-      </w:pPr>
-    </w:p>
-    <w:p>
-      <w:pPr>
-        <w:rPr>
-          <w:sz w:val="28"/>
-        </w:rPr>
-      </w:pPr>
-    </w:p>
-    <w:p>
-      <w:pPr>
-        <w:rPr>
-          <w:sz w:val="28"/>
-        </w:rPr>
-      </w:pPr>
+          <w:lang w:val="en-IN" w:eastAsia="en-IN" w:bidi="gu-IN"/>
+        </w:rPr>
+        <w:drawing>
+          <wp:inline distT="0" distB="0" distL="0" distR="0" wp14:anchorId="6486B692" wp14:editId="1C3C206F">
+            <wp:extent cx="6646545" cy="3277796"/>
+            <wp:effectExtent l="0" t="0" r="1905" b="0"/>
+            <wp:docPr id="25" name="Picture 25"/>
+            <wp:cNvGraphicFramePr>
+              <a:graphicFrameLocks xmlns:a="http://schemas.openxmlformats.org/drawingml/2006/main" noChangeAspect="1"/>
+            </wp:cNvGraphicFramePr>
+            <a:graphic xmlns:a="http://schemas.openxmlformats.org/drawingml/2006/main">
+              <a:graphicData uri="http://schemas.openxmlformats.org/drawingml/2006/picture">
+                <pic:pic xmlns:pic="http://schemas.openxmlformats.org/drawingml/2006/picture">
+                  <pic:nvPicPr>
+                    <pic:cNvPr id="25" name="Picture 25"/>
+                    <pic:cNvPicPr/>
+                  </pic:nvPicPr>
+                  <pic:blipFill>
+                    <a:blip r:embed="rId16" cstate="print">
+                      <a:extLst>
+                        <a:ext uri="{28A0092B-C50C-407E-A947-70E740481C1C}">
+                          <a14:useLocalDpi xmlns:a14="http://schemas.microsoft.com/office/drawing/2010/main" val="0"/>
+                        </a:ext>
+                      </a:extLst>
+                    </a:blip>
+                    <a:stretch>
+                      <a:fillRect/>
+                    </a:stretch>
+                  </pic:blipFill>
+                  <pic:spPr>
+                    <a:xfrm>
+                      <a:off x="0" y="0"/>
+                      <a:ext cx="6646545" cy="3277796"/>
+                    </a:xfrm>
+                    <a:prstGeom prst="rect">
+                      <a:avLst/>
+                    </a:prstGeom>
+                    <a:ln>
+                      <a:noFill/>
+                    </a:ln>
+                    <a:effectLst>
+                      <a:softEdge rad="112500"/>
+                    </a:effectLst>
+                  </pic:spPr>
+                </pic:pic>
+              </a:graphicData>
+            </a:graphic>
+          </wp:inline>
+        </w:drawing>
+      </w:r>
     </w:p>
     <w:p>
       <w:pPr>
@@ -22645,7 +22661,7 @@
           <w:sz w:val="32"/>
         </w:rPr>
       </w:pPr>
-      <w:hyperlink r:id="rId16" w:history="1">
+      <w:hyperlink r:id="rId17" w:history="1">
         <w:r>
           <w:rPr>
             <w:rStyle w:val="Hyperlink"/>
@@ -22666,7 +22682,7 @@
           <w:sz w:val="32"/>
         </w:rPr>
       </w:pPr>
-      <w:hyperlink r:id="rId17" w:history="1">
+      <w:hyperlink r:id="rId18" w:history="1">
         <w:r>
           <w:rPr>
             <w:rStyle w:val="Hyperlink"/>
@@ -22877,7 +22893,7 @@
                     <pic:cNvPicPr/>
                   </pic:nvPicPr>
                   <pic:blipFill>
-                    <a:blip r:embed="rId18">
+                    <a:blip r:embed="rId19">
                       <a:extLst>
                         <a:ext uri="{28A0092B-C50C-407E-A947-70E740481C1C}">
                           <a14:useLocalDpi xmlns:a14="http://schemas.microsoft.com/office/drawing/2010/main" val="0"/>
@@ -22905,10 +22921,10 @@
       </w:r>
     </w:p>
     <w:sectPr>
-      <w:headerReference w:type="default" r:id="rId19"/>
-      <w:footerReference w:type="default" r:id="rId20"/>
-      <w:headerReference w:type="first" r:id="rId21"/>
-      <w:footerReference w:type="first" r:id="rId22"/>
+      <w:headerReference w:type="default" r:id="rId20"/>
+      <w:footerReference w:type="default" r:id="rId21"/>
+      <w:headerReference w:type="first" r:id="rId22"/>
+      <w:footerReference w:type="first" r:id="rId23"/>
       <w:pgSz w:w="11907" w:h="16839" w:code="9"/>
       <w:pgMar w:top="720" w:right="720" w:bottom="720" w:left="720" w:header="720" w:footer="720" w:gutter="0"/>
       <w:pgNumType w:start="0"/>
@@ -25352,7 +25368,7 @@
     <w:lsdException w:name="Table Web 2" w:semiHidden="1" w:unhideWhenUsed="1"/>
     <w:lsdException w:name="Table Web 3" w:semiHidden="1" w:unhideWhenUsed="1"/>
     <w:lsdException w:name="Balloon Text" w:semiHidden="1" w:unhideWhenUsed="1"/>
-    <w:lsdException w:name="Table Grid" w:semiHidden="1" w:uiPriority="59" w:unhideWhenUsed="1"/>
+    <w:lsdException w:name="Table Grid" w:uiPriority="59"/>
     <w:lsdException w:name="Table Theme" w:semiHidden="1" w:unhideWhenUsed="1"/>
     <w:lsdException w:name="Placeholder Text" w:semiHidden="1"/>
     <w:lsdException w:name="No Spacing" w:uiPriority="1" w:qFormat="1"/>

</xml_diff>